<commit_message>
Actualiza archivo de requerimientos.
</commit_message>
<xml_diff>
--- a/Documentation/Proyecto_programado.docx
+++ b/Documentation/Proyecto_programado.docx
@@ -1,6 +1,6 @@
 
 <file path=word/document.xml><?xml version="1.0" encoding="utf-8"?>
-<w:document xmlns:wpc="http://schemas.microsoft.com/office/word/2010/wordprocessingCanvas" xmlns:mc="http://schemas.openxmlformats.org/markup-compatibility/2006" xmlns:o="urn:schemas-microsoft-com:office:office" xmlns:r="http://schemas.openxmlformats.org/officeDocument/2006/relationships" xmlns:m="http://schemas.openxmlformats.org/officeDocument/2006/math" xmlns:v="urn:schemas-microsoft-com:vml" xmlns:wp14="http://schemas.microsoft.com/office/word/2010/wordprocessingDrawing" xmlns:wp="http://schemas.openxmlformats.org/drawingml/2006/wordprocessingDrawing" xmlns:w10="urn:schemas-microsoft-com:office:word" xmlns:w="http://schemas.openxmlformats.org/wordprocessingml/2006/main" xmlns:w14="http://schemas.microsoft.com/office/word/2010/wordml" xmlns:w15="http://schemas.microsoft.com/office/word/2012/wordml" xmlns:wpg="http://schemas.microsoft.com/office/word/2010/wordprocessingGroup" xmlns:wpi="http://schemas.microsoft.com/office/word/2010/wordprocessingInk" xmlns:wne="http://schemas.microsoft.com/office/word/2006/wordml" xmlns:wps="http://schemas.microsoft.com/office/word/2010/wordprocessingShape" mc:Ignorable="w14 w15 wp14">
+<w:document xmlns:wpc="http://schemas.microsoft.com/office/word/2010/wordprocessingCanvas" xmlns:cx="http://schemas.microsoft.com/office/drawing/2014/chartex" xmlns:cx1="http://schemas.microsoft.com/office/drawing/2015/9/8/chartex" xmlns:cx2="http://schemas.microsoft.com/office/drawing/2015/10/21/chartex" xmlns:cx3="http://schemas.microsoft.com/office/drawing/2016/5/9/chartex" xmlns:cx4="http://schemas.microsoft.com/office/drawing/2016/5/10/chartex" xmlns:cx5="http://schemas.microsoft.com/office/drawing/2016/5/11/chartex" xmlns:cx6="http://schemas.microsoft.com/office/drawing/2016/5/12/chartex" xmlns:cx7="http://schemas.microsoft.com/office/drawing/2016/5/13/chartex" xmlns:cx8="http://schemas.microsoft.com/office/drawing/2016/5/14/chartex" xmlns:mc="http://schemas.openxmlformats.org/markup-compatibility/2006" xmlns:aink="http://schemas.microsoft.com/office/drawing/2016/ink" xmlns:am3d="http://schemas.microsoft.com/office/drawing/2017/model3d" xmlns:o="urn:schemas-microsoft-com:office:office" xmlns:oel="http://schemas.microsoft.com/office/2019/extlst" xmlns:r="http://schemas.openxmlformats.org/officeDocument/2006/relationships" xmlns:m="http://schemas.openxmlformats.org/officeDocument/2006/math" xmlns:v="urn:schemas-microsoft-com:vml" xmlns:wp14="http://schemas.microsoft.com/office/word/2010/wordprocessingDrawing" xmlns:wp="http://schemas.openxmlformats.org/drawingml/2006/wordprocessingDrawing" xmlns:w10="urn:schemas-microsoft-com:office:word" xmlns:w="http://schemas.openxmlformats.org/wordprocessingml/2006/main" xmlns:w14="http://schemas.microsoft.com/office/word/2010/wordml" xmlns:w15="http://schemas.microsoft.com/office/word/2012/wordml" xmlns:w16cex="http://schemas.microsoft.com/office/word/2018/wordml/cex" xmlns:w16cid="http://schemas.microsoft.com/office/word/2016/wordml/cid" xmlns:w16="http://schemas.microsoft.com/office/word/2018/wordml" xmlns:w16sdtdh="http://schemas.microsoft.com/office/word/2020/wordml/sdtdatahash" xmlns:w16se="http://schemas.microsoft.com/office/word/2015/wordml/symex" xmlns:wpg="http://schemas.microsoft.com/office/word/2010/wordprocessingGroup" xmlns:wpi="http://schemas.microsoft.com/office/word/2010/wordprocessingInk" xmlns:wne="http://schemas.microsoft.com/office/word/2006/wordml" xmlns:wps="http://schemas.microsoft.com/office/word/2010/wordprocessingShape" mc:Ignorable="w14 w15 w16se w16cid w16 w16cex w16sdtdh wp14">
   <w:body>
     <w:p>
       <w:pPr>
@@ -363,7 +363,7 @@
       <w:sdtContent>
         <w:p>
           <w:pPr>
-            <w:pStyle w:val="TtulodeTDC"/>
+            <w:pStyle w:val="TOCHeading"/>
             <w:spacing w:before="0" w:after="160" w:line="276" w:lineRule="auto"/>
             <w:ind w:left="432" w:hanging="432"/>
             <w:jc w:val="both"/>
@@ -385,7 +385,7 @@
         </w:p>
         <w:p>
           <w:pPr>
-            <w:pStyle w:val="TDC1"/>
+            <w:pStyle w:val="TOC1"/>
             <w:tabs>
               <w:tab w:val="right" w:leader="dot" w:pos="9350"/>
             </w:tabs>
@@ -418,7 +418,7 @@
           <w:hyperlink w:anchor="_Toc72443702" w:history="1">
             <w:r>
               <w:rPr>
-                <w:rStyle w:val="Hipervnculo"/>
+                <w:rStyle w:val="Hyperlink"/>
                 <w:rFonts w:cs="Arial"/>
                 <w:noProof/>
               </w:rPr>
@@ -476,7 +476,7 @@
         </w:p>
         <w:p>
           <w:pPr>
-            <w:pStyle w:val="TDC1"/>
+            <w:pStyle w:val="TOC1"/>
             <w:tabs>
               <w:tab w:val="left" w:pos="480"/>
               <w:tab w:val="right" w:leader="dot" w:pos="9350"/>
@@ -490,7 +490,7 @@
           <w:hyperlink w:anchor="_Toc72443703" w:history="1">
             <w:r>
               <w:rPr>
-                <w:rStyle w:val="Hipervnculo"/>
+                <w:rStyle w:val="Hyperlink"/>
                 <w:rFonts w:cs="Arial"/>
                 <w:noProof/>
                 <w:lang w:val="es-CR"/>
@@ -507,7 +507,7 @@
             </w:r>
             <w:r>
               <w:rPr>
-                <w:rStyle w:val="Hipervnculo"/>
+                <w:rStyle w:val="Hyperlink"/>
                 <w:rFonts w:cs="Arial"/>
                 <w:noProof/>
                 <w:lang w:val="es-CR"/>
@@ -566,7 +566,7 @@
         </w:p>
         <w:p>
           <w:pPr>
-            <w:pStyle w:val="TDC1"/>
+            <w:pStyle w:val="TOC1"/>
             <w:tabs>
               <w:tab w:val="left" w:pos="480"/>
               <w:tab w:val="right" w:leader="dot" w:pos="9350"/>
@@ -580,7 +580,7 @@
           <w:hyperlink w:anchor="_Toc72443704" w:history="1">
             <w:r>
               <w:rPr>
-                <w:rStyle w:val="Hipervnculo"/>
+                <w:rStyle w:val="Hyperlink"/>
                 <w:rFonts w:cs="Arial"/>
                 <w:noProof/>
                 <w:lang w:val="es-CR"/>
@@ -597,7 +597,7 @@
             </w:r>
             <w:r>
               <w:rPr>
-                <w:rStyle w:val="Hipervnculo"/>
+                <w:rStyle w:val="Hyperlink"/>
                 <w:rFonts w:cs="Arial"/>
                 <w:noProof/>
                 <w:lang w:val="es-CR"/>
@@ -656,7 +656,7 @@
         </w:p>
         <w:p>
           <w:pPr>
-            <w:pStyle w:val="TDC2"/>
+            <w:pStyle w:val="TOC2"/>
             <w:tabs>
               <w:tab w:val="left" w:pos="880"/>
               <w:tab w:val="right" w:leader="dot" w:pos="9350"/>
@@ -670,7 +670,7 @@
           <w:hyperlink w:anchor="_Toc72443705" w:history="1">
             <w:r>
               <w:rPr>
-                <w:rStyle w:val="Hipervnculo"/>
+                <w:rStyle w:val="Hyperlink"/>
                 <w:rFonts w:cs="Arial"/>
                 <w:noProof/>
                 <w:lang w:val="es-CR"/>
@@ -687,7 +687,7 @@
             </w:r>
             <w:r>
               <w:rPr>
-                <w:rStyle w:val="Hipervnculo"/>
+                <w:rStyle w:val="Hyperlink"/>
                 <w:rFonts w:cs="Arial"/>
                 <w:noProof/>
                 <w:lang w:val="es-CR"/>
@@ -746,7 +746,7 @@
         </w:p>
         <w:p>
           <w:pPr>
-            <w:pStyle w:val="TDC3"/>
+            <w:pStyle w:val="TOC3"/>
             <w:tabs>
               <w:tab w:val="left" w:pos="1320"/>
               <w:tab w:val="right" w:leader="dot" w:pos="9350"/>
@@ -760,7 +760,7 @@
           <w:hyperlink w:anchor="_Toc72443706" w:history="1">
             <w:r>
               <w:rPr>
-                <w:rStyle w:val="Hipervnculo"/>
+                <w:rStyle w:val="Hyperlink"/>
                 <w:rFonts w:cs="Arial"/>
                 <w:noProof/>
                 <w:lang w:val="es-CR"/>
@@ -777,7 +777,7 @@
             </w:r>
             <w:r>
               <w:rPr>
-                <w:rStyle w:val="Hipervnculo"/>
+                <w:rStyle w:val="Hyperlink"/>
                 <w:rFonts w:cs="Arial"/>
                 <w:noProof/>
                 <w:lang w:val="es-CR"/>
@@ -836,7 +836,7 @@
         </w:p>
         <w:p>
           <w:pPr>
-            <w:pStyle w:val="TDC3"/>
+            <w:pStyle w:val="TOC3"/>
             <w:tabs>
               <w:tab w:val="left" w:pos="1320"/>
               <w:tab w:val="right" w:leader="dot" w:pos="9350"/>
@@ -850,7 +850,7 @@
           <w:hyperlink w:anchor="_Toc72443707" w:history="1">
             <w:r>
               <w:rPr>
-                <w:rStyle w:val="Hipervnculo"/>
+                <w:rStyle w:val="Hyperlink"/>
                 <w:rFonts w:cs="Arial"/>
                 <w:noProof/>
               </w:rPr>
@@ -866,7 +866,7 @@
             </w:r>
             <w:r>
               <w:rPr>
-                <w:rStyle w:val="Hipervnculo"/>
+                <w:rStyle w:val="Hyperlink"/>
                 <w:rFonts w:cs="Arial"/>
                 <w:noProof/>
                 <w:lang w:val="es-CR"/>
@@ -925,7 +925,7 @@
         </w:p>
         <w:p>
           <w:pPr>
-            <w:pStyle w:val="TDC3"/>
+            <w:pStyle w:val="TOC3"/>
             <w:tabs>
               <w:tab w:val="left" w:pos="1320"/>
               <w:tab w:val="right" w:leader="dot" w:pos="9350"/>
@@ -939,7 +939,7 @@
           <w:hyperlink w:anchor="_Toc72443708" w:history="1">
             <w:r>
               <w:rPr>
-                <w:rStyle w:val="Hipervnculo"/>
+                <w:rStyle w:val="Hyperlink"/>
                 <w:rFonts w:cs="Arial"/>
                 <w:noProof/>
                 <w:lang w:val="es-CR"/>
@@ -956,7 +956,7 @@
             </w:r>
             <w:r>
               <w:rPr>
-                <w:rStyle w:val="Hipervnculo"/>
+                <w:rStyle w:val="Hyperlink"/>
                 <w:rFonts w:cs="Arial"/>
                 <w:noProof/>
                 <w:lang w:val="es-CR"/>
@@ -1015,7 +1015,7 @@
         </w:p>
         <w:p>
           <w:pPr>
-            <w:pStyle w:val="TDC3"/>
+            <w:pStyle w:val="TOC3"/>
             <w:tabs>
               <w:tab w:val="left" w:pos="1320"/>
               <w:tab w:val="right" w:leader="dot" w:pos="9350"/>
@@ -1029,7 +1029,7 @@
           <w:hyperlink w:anchor="_Toc72443709" w:history="1">
             <w:r>
               <w:rPr>
-                <w:rStyle w:val="Hipervnculo"/>
+                <w:rStyle w:val="Hyperlink"/>
                 <w:rFonts w:cs="Arial"/>
                 <w:noProof/>
               </w:rPr>
@@ -1045,7 +1045,7 @@
             </w:r>
             <w:r>
               <w:rPr>
-                <w:rStyle w:val="Hipervnculo"/>
+                <w:rStyle w:val="Hyperlink"/>
                 <w:rFonts w:cs="Arial"/>
                 <w:bCs/>
                 <w:noProof/>
@@ -1104,7 +1104,7 @@
         </w:p>
         <w:p>
           <w:pPr>
-            <w:pStyle w:val="TDC2"/>
+            <w:pStyle w:val="TOC2"/>
             <w:tabs>
               <w:tab w:val="left" w:pos="880"/>
               <w:tab w:val="right" w:leader="dot" w:pos="9350"/>
@@ -1118,7 +1118,7 @@
           <w:hyperlink w:anchor="_Toc72443710" w:history="1">
             <w:r>
               <w:rPr>
-                <w:rStyle w:val="Hipervnculo"/>
+                <w:rStyle w:val="Hyperlink"/>
                 <w:rFonts w:cs="Arial"/>
                 <w:noProof/>
                 <w:lang w:val="es-CR"/>
@@ -1135,7 +1135,7 @@
             </w:r>
             <w:r>
               <w:rPr>
-                <w:rStyle w:val="Hipervnculo"/>
+                <w:rStyle w:val="Hyperlink"/>
                 <w:rFonts w:cs="Arial"/>
                 <w:noProof/>
                 <w:lang w:val="es-CR"/>
@@ -1194,7 +1194,7 @@
         </w:p>
         <w:p>
           <w:pPr>
-            <w:pStyle w:val="TDC2"/>
+            <w:pStyle w:val="TOC2"/>
             <w:tabs>
               <w:tab w:val="left" w:pos="880"/>
               <w:tab w:val="right" w:leader="dot" w:pos="9350"/>
@@ -1208,7 +1208,7 @@
           <w:hyperlink w:anchor="_Toc72443711" w:history="1">
             <w:r>
               <w:rPr>
-                <w:rStyle w:val="Hipervnculo"/>
+                <w:rStyle w:val="Hyperlink"/>
                 <w:rFonts w:cs="Arial"/>
                 <w:noProof/>
                 <w:lang w:val="es-CR"/>
@@ -1225,7 +1225,7 @@
             </w:r>
             <w:r>
               <w:rPr>
-                <w:rStyle w:val="Hipervnculo"/>
+                <w:rStyle w:val="Hyperlink"/>
                 <w:rFonts w:cs="Arial"/>
                 <w:noProof/>
                 <w:lang w:val="es-CR"/>
@@ -1284,7 +1284,7 @@
         </w:p>
         <w:p>
           <w:pPr>
-            <w:pStyle w:val="TDC1"/>
+            <w:pStyle w:val="TOC1"/>
             <w:tabs>
               <w:tab w:val="left" w:pos="480"/>
               <w:tab w:val="right" w:leader="dot" w:pos="9350"/>
@@ -1298,7 +1298,7 @@
           <w:hyperlink w:anchor="_Toc72443712" w:history="1">
             <w:r>
               <w:rPr>
-                <w:rStyle w:val="Hipervnculo"/>
+                <w:rStyle w:val="Hyperlink"/>
                 <w:rFonts w:cs="Arial"/>
                 <w:noProof/>
                 <w:lang w:val="es-CR"/>
@@ -1315,7 +1315,7 @@
             </w:r>
             <w:r>
               <w:rPr>
-                <w:rStyle w:val="Hipervnculo"/>
+                <w:rStyle w:val="Hyperlink"/>
                 <w:rFonts w:cs="Arial"/>
                 <w:noProof/>
                 <w:lang w:val="es-CR"/>
@@ -1374,7 +1374,7 @@
         </w:p>
         <w:p>
           <w:pPr>
-            <w:pStyle w:val="TDC1"/>
+            <w:pStyle w:val="TOC1"/>
             <w:tabs>
               <w:tab w:val="left" w:pos="480"/>
               <w:tab w:val="right" w:leader="dot" w:pos="9350"/>
@@ -1388,7 +1388,7 @@
           <w:hyperlink w:anchor="_Toc72443713" w:history="1">
             <w:r>
               <w:rPr>
-                <w:rStyle w:val="Hipervnculo"/>
+                <w:rStyle w:val="Hyperlink"/>
                 <w:rFonts w:cs="Arial"/>
                 <w:noProof/>
                 <w:lang w:val="es-CR"/>
@@ -1405,7 +1405,7 @@
             </w:r>
             <w:r>
               <w:rPr>
-                <w:rStyle w:val="Hipervnculo"/>
+                <w:rStyle w:val="Hyperlink"/>
                 <w:rFonts w:cs="Arial"/>
                 <w:noProof/>
                 <w:lang w:val="es-CR"/>
@@ -1464,7 +1464,7 @@
         </w:p>
         <w:p>
           <w:pPr>
-            <w:pStyle w:val="TDC1"/>
+            <w:pStyle w:val="TOC1"/>
             <w:tabs>
               <w:tab w:val="left" w:pos="480"/>
               <w:tab w:val="right" w:leader="dot" w:pos="9350"/>
@@ -1478,7 +1478,7 @@
           <w:hyperlink w:anchor="_Toc72443714" w:history="1">
             <w:r>
               <w:rPr>
-                <w:rStyle w:val="Hipervnculo"/>
+                <w:rStyle w:val="Hyperlink"/>
                 <w:rFonts w:cs="Arial"/>
                 <w:noProof/>
                 <w:lang w:val="es-CR"/>
@@ -1495,7 +1495,7 @@
             </w:r>
             <w:r>
               <w:rPr>
-                <w:rStyle w:val="Hipervnculo"/>
+                <w:rStyle w:val="Hyperlink"/>
                 <w:rFonts w:cs="Arial"/>
                 <w:noProof/>
                 <w:lang w:val="es-CR"/>
@@ -1554,7 +1554,7 @@
         </w:p>
         <w:p>
           <w:pPr>
-            <w:pStyle w:val="TDC1"/>
+            <w:pStyle w:val="TOC1"/>
             <w:tabs>
               <w:tab w:val="left" w:pos="480"/>
               <w:tab w:val="right" w:leader="dot" w:pos="9350"/>
@@ -1568,7 +1568,7 @@
           <w:hyperlink w:anchor="_Toc72443715" w:history="1">
             <w:r>
               <w:rPr>
-                <w:rStyle w:val="Hipervnculo"/>
+                <w:rStyle w:val="Hyperlink"/>
                 <w:rFonts w:cs="Arial"/>
                 <w:noProof/>
                 <w:lang w:val="es-CR"/>
@@ -1585,7 +1585,7 @@
             </w:r>
             <w:r>
               <w:rPr>
-                <w:rStyle w:val="Hipervnculo"/>
+                <w:rStyle w:val="Hyperlink"/>
                 <w:rFonts w:cs="Arial"/>
                 <w:noProof/>
                 <w:lang w:val="es-CR"/>
@@ -1644,7 +1644,7 @@
         </w:p>
         <w:p>
           <w:pPr>
-            <w:pStyle w:val="TDC2"/>
+            <w:pStyle w:val="TOC2"/>
             <w:tabs>
               <w:tab w:val="left" w:pos="880"/>
               <w:tab w:val="right" w:leader="dot" w:pos="9350"/>
@@ -1658,7 +1658,7 @@
           <w:hyperlink w:anchor="_Toc72443716" w:history="1">
             <w:r>
               <w:rPr>
-                <w:rStyle w:val="Hipervnculo"/>
+                <w:rStyle w:val="Hyperlink"/>
                 <w:rFonts w:cs="Arial"/>
                 <w:noProof/>
                 <w:lang w:val="es-CR"/>
@@ -1675,7 +1675,7 @@
             </w:r>
             <w:r>
               <w:rPr>
-                <w:rStyle w:val="Hipervnculo"/>
+                <w:rStyle w:val="Hyperlink"/>
                 <w:rFonts w:cs="Arial"/>
                 <w:noProof/>
                 <w:lang w:val="es-CR"/>
@@ -1734,7 +1734,7 @@
         </w:p>
         <w:p>
           <w:pPr>
-            <w:pStyle w:val="TDC2"/>
+            <w:pStyle w:val="TOC2"/>
             <w:tabs>
               <w:tab w:val="left" w:pos="880"/>
               <w:tab w:val="right" w:leader="dot" w:pos="9350"/>
@@ -1748,7 +1748,7 @@
           <w:hyperlink w:anchor="_Toc72443717" w:history="1">
             <w:r>
               <w:rPr>
-                <w:rStyle w:val="Hipervnculo"/>
+                <w:rStyle w:val="Hyperlink"/>
                 <w:rFonts w:cs="Arial"/>
                 <w:noProof/>
                 <w:lang w:val="es-CR"/>
@@ -1765,7 +1765,7 @@
             </w:r>
             <w:r>
               <w:rPr>
-                <w:rStyle w:val="Hipervnculo"/>
+                <w:rStyle w:val="Hyperlink"/>
                 <w:rFonts w:cs="Arial"/>
                 <w:noProof/>
                 <w:lang w:val="es-CR"/>
@@ -1824,7 +1824,7 @@
         </w:p>
         <w:p>
           <w:pPr>
-            <w:pStyle w:val="TDC3"/>
+            <w:pStyle w:val="TOC3"/>
             <w:tabs>
               <w:tab w:val="left" w:pos="1320"/>
               <w:tab w:val="right" w:leader="dot" w:pos="9350"/>
@@ -1838,7 +1838,7 @@
           <w:hyperlink w:anchor="_Toc72443718" w:history="1">
             <w:r>
               <w:rPr>
-                <w:rStyle w:val="Hipervnculo"/>
+                <w:rStyle w:val="Hyperlink"/>
                 <w:rFonts w:cs="Arial"/>
                 <w:noProof/>
                 <w:lang w:val="es-CR"/>
@@ -1855,7 +1855,7 @@
             </w:r>
             <w:r>
               <w:rPr>
-                <w:rStyle w:val="Hipervnculo"/>
+                <w:rStyle w:val="Hyperlink"/>
                 <w:rFonts w:cs="Arial"/>
                 <w:noProof/>
                 <w:lang w:val="es-CR"/>
@@ -1914,7 +1914,7 @@
         </w:p>
         <w:p>
           <w:pPr>
-            <w:pStyle w:val="TDC3"/>
+            <w:pStyle w:val="TOC3"/>
             <w:tabs>
               <w:tab w:val="left" w:pos="1320"/>
               <w:tab w:val="right" w:leader="dot" w:pos="9350"/>
@@ -1928,7 +1928,7 @@
           <w:hyperlink w:anchor="_Toc72443719" w:history="1">
             <w:r>
               <w:rPr>
-                <w:rStyle w:val="Hipervnculo"/>
+                <w:rStyle w:val="Hyperlink"/>
                 <w:rFonts w:cs="Arial"/>
                 <w:noProof/>
                 <w:lang w:val="es-CR"/>
@@ -1945,7 +1945,7 @@
             </w:r>
             <w:r>
               <w:rPr>
-                <w:rStyle w:val="Hipervnculo"/>
+                <w:rStyle w:val="Hyperlink"/>
                 <w:rFonts w:cs="Arial"/>
                 <w:noProof/>
                 <w:lang w:val="es-CR"/>
@@ -2004,7 +2004,7 @@
         </w:p>
         <w:p>
           <w:pPr>
-            <w:pStyle w:val="TDC2"/>
+            <w:pStyle w:val="TOC2"/>
             <w:tabs>
               <w:tab w:val="left" w:pos="880"/>
               <w:tab w:val="right" w:leader="dot" w:pos="9350"/>
@@ -2018,7 +2018,7 @@
           <w:hyperlink w:anchor="_Toc72443720" w:history="1">
             <w:r>
               <w:rPr>
-                <w:rStyle w:val="Hipervnculo"/>
+                <w:rStyle w:val="Hyperlink"/>
                 <w:rFonts w:cs="Arial"/>
                 <w:noProof/>
                 <w:lang w:val="es-CR"/>
@@ -2035,7 +2035,7 @@
             </w:r>
             <w:r>
               <w:rPr>
-                <w:rStyle w:val="Hipervnculo"/>
+                <w:rStyle w:val="Hyperlink"/>
                 <w:rFonts w:cs="Arial"/>
                 <w:noProof/>
                 <w:lang w:val="es-CR"/>
@@ -2094,7 +2094,7 @@
         </w:p>
         <w:p>
           <w:pPr>
-            <w:pStyle w:val="TDC3"/>
+            <w:pStyle w:val="TOC3"/>
             <w:tabs>
               <w:tab w:val="left" w:pos="1320"/>
               <w:tab w:val="right" w:leader="dot" w:pos="9350"/>
@@ -2108,7 +2108,7 @@
           <w:hyperlink w:anchor="_Toc72443721" w:history="1">
             <w:r>
               <w:rPr>
-                <w:rStyle w:val="Hipervnculo"/>
+                <w:rStyle w:val="Hyperlink"/>
                 <w:rFonts w:cs="Arial"/>
                 <w:noProof/>
                 <w:lang w:val="es-CR"/>
@@ -2125,7 +2125,7 @@
             </w:r>
             <w:r>
               <w:rPr>
-                <w:rStyle w:val="Hipervnculo"/>
+                <w:rStyle w:val="Hyperlink"/>
                 <w:rFonts w:cs="Arial"/>
                 <w:strike/>
                 <w:noProof/>
@@ -2185,7 +2185,7 @@
         </w:p>
         <w:p>
           <w:pPr>
-            <w:pStyle w:val="TDC3"/>
+            <w:pStyle w:val="TOC3"/>
             <w:tabs>
               <w:tab w:val="left" w:pos="1320"/>
               <w:tab w:val="right" w:leader="dot" w:pos="9350"/>
@@ -2199,7 +2199,7 @@
           <w:hyperlink w:anchor="_Toc72443722" w:history="1">
             <w:r>
               <w:rPr>
-                <w:rStyle w:val="Hipervnculo"/>
+                <w:rStyle w:val="Hyperlink"/>
                 <w:rFonts w:cs="Arial"/>
                 <w:noProof/>
                 <w:lang w:val="es-CR"/>
@@ -2216,7 +2216,7 @@
             </w:r>
             <w:r>
               <w:rPr>
-                <w:rStyle w:val="Hipervnculo"/>
+                <w:rStyle w:val="Hyperlink"/>
                 <w:rFonts w:cs="Arial"/>
                 <w:strike/>
                 <w:noProof/>
@@ -2276,7 +2276,7 @@
         </w:p>
         <w:p>
           <w:pPr>
-            <w:pStyle w:val="TDC3"/>
+            <w:pStyle w:val="TOC3"/>
             <w:tabs>
               <w:tab w:val="left" w:pos="1320"/>
               <w:tab w:val="right" w:leader="dot" w:pos="9350"/>
@@ -2290,7 +2290,7 @@
           <w:hyperlink w:anchor="_Toc72443723" w:history="1">
             <w:r>
               <w:rPr>
-                <w:rStyle w:val="Hipervnculo"/>
+                <w:rStyle w:val="Hyperlink"/>
                 <w:rFonts w:cs="Arial"/>
                 <w:noProof/>
                 <w:lang w:val="es-CR"/>
@@ -2307,7 +2307,7 @@
             </w:r>
             <w:r>
               <w:rPr>
-                <w:rStyle w:val="Hipervnculo"/>
+                <w:rStyle w:val="Hyperlink"/>
                 <w:rFonts w:cs="Arial"/>
                 <w:noProof/>
                 <w:lang w:val="es-CR"/>
@@ -2366,7 +2366,7 @@
         </w:p>
         <w:p>
           <w:pPr>
-            <w:pStyle w:val="TDC2"/>
+            <w:pStyle w:val="TOC2"/>
             <w:tabs>
               <w:tab w:val="left" w:pos="880"/>
               <w:tab w:val="right" w:leader="dot" w:pos="9350"/>
@@ -2380,7 +2380,7 @@
           <w:hyperlink w:anchor="_Toc72443724" w:history="1">
             <w:r>
               <w:rPr>
-                <w:rStyle w:val="Hipervnculo"/>
+                <w:rStyle w:val="Hyperlink"/>
                 <w:rFonts w:cs="Arial"/>
                 <w:noProof/>
                 <w:lang w:val="es-CR"/>
@@ -2397,7 +2397,7 @@
             </w:r>
             <w:r>
               <w:rPr>
-                <w:rStyle w:val="Hipervnculo"/>
+                <w:rStyle w:val="Hyperlink"/>
                 <w:rFonts w:cs="Arial"/>
                 <w:noProof/>
                 <w:lang w:val="es-CR"/>
@@ -2456,7 +2456,7 @@
         </w:p>
         <w:p>
           <w:pPr>
-            <w:pStyle w:val="TDC2"/>
+            <w:pStyle w:val="TOC2"/>
             <w:tabs>
               <w:tab w:val="left" w:pos="880"/>
               <w:tab w:val="right" w:leader="dot" w:pos="9350"/>
@@ -2470,7 +2470,7 @@
           <w:hyperlink w:anchor="_Toc72443725" w:history="1">
             <w:r>
               <w:rPr>
-                <w:rStyle w:val="Hipervnculo"/>
+                <w:rStyle w:val="Hyperlink"/>
                 <w:rFonts w:cs="Arial"/>
                 <w:noProof/>
                 <w:lang w:val="es-CR"/>
@@ -2487,7 +2487,7 @@
             </w:r>
             <w:r>
               <w:rPr>
-                <w:rStyle w:val="Hipervnculo"/>
+                <w:rStyle w:val="Hyperlink"/>
                 <w:rFonts w:cs="Arial"/>
                 <w:noProof/>
                 <w:lang w:val="es-CR"/>
@@ -2584,7 +2584,7 @@
     </w:p>
     <w:p>
       <w:pPr>
-        <w:pStyle w:val="Ttulo1"/>
+        <w:pStyle w:val="Heading1"/>
         <w:numPr>
           <w:ilvl w:val="0"/>
           <w:numId w:val="10"/>
@@ -2632,7 +2632,7 @@
     </w:p>
     <w:p>
       <w:pPr>
-        <w:pStyle w:val="Ttulo1"/>
+        <w:pStyle w:val="Heading1"/>
         <w:numPr>
           <w:ilvl w:val="0"/>
           <w:numId w:val="10"/>
@@ -2661,7 +2661,7 @@
     </w:p>
     <w:p>
       <w:pPr>
-        <w:pStyle w:val="Ttulo2"/>
+        <w:pStyle w:val="Heading2"/>
         <w:numPr>
           <w:ilvl w:val="1"/>
           <w:numId w:val="10"/>
@@ -2690,7 +2690,7 @@
     </w:p>
     <w:p>
       <w:pPr>
-        <w:pStyle w:val="Ttulo3"/>
+        <w:pStyle w:val="Heading3"/>
         <w:numPr>
           <w:ilvl w:val="2"/>
           <w:numId w:val="10"/>
@@ -2707,7 +2707,7 @@
       <w:bookmarkStart w:id="4" w:name="_Toc72443706"/>
       <w:r>
         <w:rPr>
-          <w:rStyle w:val="Ttulo3Car"/>
+          <w:rStyle w:val="Heading3Char"/>
           <w:rFonts w:cs="Arial"/>
           <w:u w:val="single"/>
           <w:lang w:val="es-CR"/>
@@ -2718,7 +2718,7 @@
     </w:p>
     <w:p>
       <w:pPr>
-        <w:pStyle w:val="Prrafodelista"/>
+        <w:pStyle w:val="ListParagraph"/>
         <w:numPr>
           <w:ilvl w:val="0"/>
           <w:numId w:val="4"/>
@@ -2740,12 +2740,32 @@
           <w:szCs w:val="24"/>
           <w:lang w:val="es-CR"/>
         </w:rPr>
-        <w:t>Todas las páginas realizadas deben visualizarse de la misma forma en cualquier resolución, por lo que debe hacer uso de la librería bootstrap, en todos los formularios, botones y por ende páginas que realice.</w:t>
+        <w:t xml:space="preserve">Todas las páginas realizadas deben visualizarse de la misma forma en cualquier resolución, por lo que debe hacer uso de la librería </w:t>
+      </w:r>
+      <w:proofErr w:type="spellStart"/>
+      <w:r>
+        <w:rPr>
+          <w:strike/>
+          <w:sz w:val="24"/>
+          <w:szCs w:val="24"/>
+          <w:lang w:val="es-CR"/>
+        </w:rPr>
+        <w:t>bootstrap</w:t>
+      </w:r>
+      <w:proofErr w:type="spellEnd"/>
+      <w:r>
+        <w:rPr>
+          <w:strike/>
+          <w:sz w:val="24"/>
+          <w:szCs w:val="24"/>
+          <w:lang w:val="es-CR"/>
+        </w:rPr>
+        <w:t>, en todos los formularios, botones y por ende páginas que realice.</w:t>
       </w:r>
     </w:p>
     <w:p>
       <w:pPr>
-        <w:pStyle w:val="Prrafodelista"/>
+        <w:pStyle w:val="ListParagraph"/>
         <w:numPr>
           <w:ilvl w:val="0"/>
           <w:numId w:val="4"/>
@@ -2772,7 +2792,7 @@
     </w:p>
     <w:p>
       <w:pPr>
-        <w:pStyle w:val="Prrafodelista"/>
+        <w:pStyle w:val="ListParagraph"/>
         <w:numPr>
           <w:ilvl w:val="0"/>
           <w:numId w:val="4"/>
@@ -2799,7 +2819,7 @@
     </w:p>
     <w:p>
       <w:pPr>
-        <w:pStyle w:val="Prrafodelista"/>
+        <w:pStyle w:val="ListParagraph"/>
         <w:numPr>
           <w:ilvl w:val="0"/>
           <w:numId w:val="4"/>
@@ -2826,7 +2846,7 @@
     </w:p>
     <w:p>
       <w:pPr>
-        <w:pStyle w:val="Prrafodelista"/>
+        <w:pStyle w:val="ListParagraph"/>
         <w:numPr>
           <w:ilvl w:val="0"/>
           <w:numId w:val="4"/>
@@ -2847,12 +2867,32 @@
           <w:szCs w:val="24"/>
           <w:lang w:val="es-CR"/>
         </w:rPr>
-        <w:t>Debe existir un menú principal, un encabezado con el logo de la organización y un pie de página, los cuales deben visualizarse en todas las páginas, para lo cual debe hacer uso de “layout”.</w:t>
+        <w:t>Debe existir un menú principal, un encabezado con el logo de la organización y un pie de página, los cuales deben visualizarse en todas las páginas, para lo cual debe hacer uso de “</w:t>
+      </w:r>
+      <w:proofErr w:type="spellStart"/>
+      <w:r>
+        <w:rPr>
+          <w:strike/>
+          <w:sz w:val="24"/>
+          <w:szCs w:val="24"/>
+          <w:lang w:val="es-CR"/>
+        </w:rPr>
+        <w:t>layout</w:t>
+      </w:r>
+      <w:proofErr w:type="spellEnd"/>
+      <w:r>
+        <w:rPr>
+          <w:strike/>
+          <w:sz w:val="24"/>
+          <w:szCs w:val="24"/>
+          <w:lang w:val="es-CR"/>
+        </w:rPr>
+        <w:t>”.</w:t>
       </w:r>
     </w:p>
     <w:p>
       <w:pPr>
-        <w:pStyle w:val="Ttulo3"/>
+        <w:pStyle w:val="Heading3"/>
         <w:numPr>
           <w:ilvl w:val="2"/>
           <w:numId w:val="10"/>
@@ -2861,7 +2901,7 @@
         <w:ind w:left="1134" w:hanging="578"/>
         <w:jc w:val="both"/>
         <w:rPr>
-          <w:rStyle w:val="Ttulo3Car"/>
+          <w:rStyle w:val="Heading3Char"/>
           <w:rFonts w:cs="Arial"/>
           <w:b/>
           <w:u w:val="single"/>
@@ -2870,7 +2910,7 @@
       <w:bookmarkStart w:id="5" w:name="_Toc72443707"/>
       <w:r>
         <w:rPr>
-          <w:rStyle w:val="Ttulo3Car"/>
+          <w:rStyle w:val="Heading3Char"/>
           <w:rFonts w:cs="Arial"/>
           <w:u w:val="single"/>
           <w:lang w:val="es-CR"/>
@@ -2881,7 +2921,7 @@
     </w:p>
     <w:p>
       <w:pPr>
-        <w:pStyle w:val="Prrafodelista"/>
+        <w:pStyle w:val="ListParagraph"/>
         <w:numPr>
           <w:ilvl w:val="0"/>
           <w:numId w:val="5"/>
@@ -2928,7 +2968,7 @@
     </w:p>
     <w:p>
       <w:pPr>
-        <w:pStyle w:val="Prrafodelista"/>
+        <w:pStyle w:val="ListParagraph"/>
         <w:numPr>
           <w:ilvl w:val="0"/>
           <w:numId w:val="5"/>
@@ -2955,7 +2995,7 @@
     </w:p>
     <w:p>
       <w:pPr>
-        <w:pStyle w:val="Prrafodelista"/>
+        <w:pStyle w:val="ListParagraph"/>
         <w:numPr>
           <w:ilvl w:val="0"/>
           <w:numId w:val="5"/>
@@ -3002,7 +3042,7 @@
     </w:p>
     <w:p>
       <w:pPr>
-        <w:pStyle w:val="Prrafodelista"/>
+        <w:pStyle w:val="ListParagraph"/>
         <w:numPr>
           <w:ilvl w:val="1"/>
           <w:numId w:val="5"/>
@@ -3040,7 +3080,7 @@
     </w:p>
     <w:p>
       <w:pPr>
-        <w:pStyle w:val="Prrafodelista"/>
+        <w:pStyle w:val="ListParagraph"/>
         <w:numPr>
           <w:ilvl w:val="1"/>
           <w:numId w:val="5"/>
@@ -3067,7 +3107,7 @@
     </w:p>
     <w:p>
       <w:pPr>
-        <w:pStyle w:val="Prrafodelista"/>
+        <w:pStyle w:val="ListParagraph"/>
         <w:numPr>
           <w:ilvl w:val="1"/>
           <w:numId w:val="5"/>
@@ -3094,7 +3134,7 @@
     </w:p>
     <w:p>
       <w:pPr>
-        <w:pStyle w:val="Prrafodelista"/>
+        <w:pStyle w:val="ListParagraph"/>
         <w:numPr>
           <w:ilvl w:val="1"/>
           <w:numId w:val="5"/>
@@ -3121,7 +3161,7 @@
     </w:p>
     <w:p>
       <w:pPr>
-        <w:pStyle w:val="Prrafodelista"/>
+        <w:pStyle w:val="ListParagraph"/>
         <w:numPr>
           <w:ilvl w:val="0"/>
           <w:numId w:val="5"/>
@@ -3147,7 +3187,7 @@
     </w:p>
     <w:p>
       <w:pPr>
-        <w:pStyle w:val="Ttulo3"/>
+        <w:pStyle w:val="Heading3"/>
         <w:numPr>
           <w:ilvl w:val="2"/>
           <w:numId w:val="10"/>
@@ -3156,7 +3196,7 @@
         <w:ind w:left="1134" w:hanging="578"/>
         <w:jc w:val="both"/>
         <w:rPr>
-          <w:rStyle w:val="Ttulo3Car"/>
+          <w:rStyle w:val="Heading3Char"/>
           <w:rFonts w:cs="Arial"/>
           <w:b/>
           <w:u w:val="single"/>
@@ -3166,7 +3206,7 @@
       <w:bookmarkStart w:id="6" w:name="_Toc72443708"/>
       <w:r>
         <w:rPr>
-          <w:rStyle w:val="Ttulo3Car"/>
+          <w:rStyle w:val="Heading3Char"/>
           <w:rFonts w:cs="Arial"/>
           <w:u w:val="single"/>
           <w:lang w:val="es-CR"/>
@@ -3177,7 +3217,7 @@
     </w:p>
     <w:p>
       <w:pPr>
-        <w:pStyle w:val="Prrafodelista"/>
+        <w:pStyle w:val="ListParagraph"/>
         <w:numPr>
           <w:ilvl w:val="0"/>
           <w:numId w:val="6"/>
@@ -3204,7 +3244,7 @@
     </w:p>
     <w:p>
       <w:pPr>
-        <w:pStyle w:val="Prrafodelista"/>
+        <w:pStyle w:val="ListParagraph"/>
         <w:numPr>
           <w:ilvl w:val="0"/>
           <w:numId w:val="6"/>
@@ -3260,7 +3300,7 @@
     </w:p>
     <w:p>
       <w:pPr>
-        <w:pStyle w:val="Ttulo3"/>
+        <w:pStyle w:val="Heading3"/>
         <w:numPr>
           <w:ilvl w:val="2"/>
           <w:numId w:val="10"/>
@@ -3269,25 +3309,45 @@
         <w:ind w:left="1134" w:hanging="578"/>
         <w:jc w:val="both"/>
         <w:rPr>
-          <w:rStyle w:val="Ttulo3Car"/>
+          <w:rStyle w:val="Heading3Char"/>
           <w:rFonts w:cs="Arial"/>
           <w:bCs/>
         </w:rPr>
       </w:pPr>
       <w:bookmarkStart w:id="7" w:name="_Toc72443709"/>
+      <w:proofErr w:type="spellStart"/>
       <w:r>
         <w:rPr>
-          <w:rStyle w:val="Ttulo3Car"/>
+          <w:rStyle w:val="Heading3Char"/>
           <w:rFonts w:cs="Arial"/>
           <w:bCs/>
         </w:rPr>
-        <w:t>Tecnologías a utilizar</w:t>
+        <w:t>Tecnologías</w:t>
+      </w:r>
+      <w:proofErr w:type="spellEnd"/>
+      <w:r>
+        <w:rPr>
+          <w:rStyle w:val="Heading3Char"/>
+          <w:rFonts w:cs="Arial"/>
+          <w:bCs/>
+        </w:rPr>
+        <w:t xml:space="preserve"> a </w:t>
+      </w:r>
+      <w:proofErr w:type="spellStart"/>
+      <w:r>
+        <w:rPr>
+          <w:rStyle w:val="Heading3Char"/>
+          <w:rFonts w:cs="Arial"/>
+          <w:bCs/>
+        </w:rPr>
+        <w:t>utilizar</w:t>
       </w:r>
       <w:bookmarkEnd w:id="7"/>
+      <w:proofErr w:type="spellEnd"/>
     </w:p>
     <w:p>
       <w:pPr>
-        <w:pStyle w:val="Prrafodelista"/>
+        <w:pStyle w:val="ListParagraph"/>
         <w:numPr>
           <w:ilvl w:val="0"/>
           <w:numId w:val="11"/>
@@ -3331,7 +3391,7 @@
     </w:p>
     <w:p>
       <w:pPr>
-        <w:pStyle w:val="Prrafodelista"/>
+        <w:pStyle w:val="ListParagraph"/>
         <w:numPr>
           <w:ilvl w:val="0"/>
           <w:numId w:val="11"/>
@@ -3355,7 +3415,7 @@
     </w:p>
     <w:p>
       <w:pPr>
-        <w:pStyle w:val="Prrafodelista"/>
+        <w:pStyle w:val="ListParagraph"/>
         <w:numPr>
           <w:ilvl w:val="1"/>
           <w:numId w:val="11"/>
@@ -3381,7 +3441,7 @@
     </w:p>
     <w:p>
       <w:pPr>
-        <w:pStyle w:val="Prrafodelista"/>
+        <w:pStyle w:val="ListParagraph"/>
         <w:numPr>
           <w:ilvl w:val="1"/>
           <w:numId w:val="11"/>
@@ -3459,7 +3519,7 @@
     </w:p>
     <w:p>
       <w:pPr>
-        <w:pStyle w:val="Prrafodelista"/>
+        <w:pStyle w:val="ListParagraph"/>
         <w:numPr>
           <w:ilvl w:val="0"/>
           <w:numId w:val="11"/>
@@ -3483,7 +3543,7 @@
     </w:p>
     <w:p>
       <w:pPr>
-        <w:pStyle w:val="Prrafodelista"/>
+        <w:pStyle w:val="ListParagraph"/>
         <w:numPr>
           <w:ilvl w:val="1"/>
           <w:numId w:val="11"/>
@@ -3502,12 +3562,66 @@
           <w:szCs w:val="24"/>
           <w:lang w:val="es-CR"/>
         </w:rPr>
-        <w:t>Debe hacer uso de los verbos get, post, delete y put.</w:t>
+        <w:t xml:space="preserve">Debe hacer uso de los verbos </w:t>
+      </w:r>
+      <w:proofErr w:type="spellStart"/>
+      <w:r>
+        <w:rPr>
+          <w:sz w:val="24"/>
+          <w:szCs w:val="24"/>
+          <w:lang w:val="es-CR"/>
+        </w:rPr>
+        <w:t>get</w:t>
+      </w:r>
+      <w:proofErr w:type="spellEnd"/>
+      <w:r>
+        <w:rPr>
+          <w:sz w:val="24"/>
+          <w:szCs w:val="24"/>
+          <w:lang w:val="es-CR"/>
+        </w:rPr>
+        <w:t xml:space="preserve">, post, </w:t>
+      </w:r>
+      <w:proofErr w:type="spellStart"/>
+      <w:r>
+        <w:rPr>
+          <w:sz w:val="24"/>
+          <w:szCs w:val="24"/>
+          <w:lang w:val="es-CR"/>
+        </w:rPr>
+        <w:t>delete</w:t>
+      </w:r>
+      <w:proofErr w:type="spellEnd"/>
+      <w:r>
+        <w:rPr>
+          <w:sz w:val="24"/>
+          <w:szCs w:val="24"/>
+          <w:lang w:val="es-CR"/>
+        </w:rPr>
+        <w:t xml:space="preserve"> y </w:t>
+      </w:r>
+      <w:proofErr w:type="spellStart"/>
+      <w:r>
+        <w:rPr>
+          <w:sz w:val="24"/>
+          <w:szCs w:val="24"/>
+          <w:lang w:val="es-CR"/>
+        </w:rPr>
+        <w:t>put</w:t>
+      </w:r>
+      <w:proofErr w:type="spellEnd"/>
+      <w:r>
+        <w:rPr>
+          <w:sz w:val="24"/>
+          <w:szCs w:val="24"/>
+          <w:lang w:val="es-CR"/>
+        </w:rPr>
+        <w:t>.</w:t>
       </w:r>
     </w:p>
     <w:p>
       <w:pPr>
-        <w:pStyle w:val="Prrafodelista"/>
+        <w:pStyle w:val="ListParagraph"/>
         <w:numPr>
           <w:ilvl w:val="0"/>
           <w:numId w:val="11"/>
@@ -3531,7 +3645,7 @@
     </w:p>
     <w:p>
       <w:pPr>
-        <w:pStyle w:val="Prrafodelista"/>
+        <w:pStyle w:val="ListParagraph"/>
         <w:numPr>
           <w:ilvl w:val="1"/>
           <w:numId w:val="11"/>
@@ -3545,6 +3659,7 @@
           <w:lang w:val="es-CR"/>
         </w:rPr>
       </w:pPr>
+      <w:proofErr w:type="spellStart"/>
       <w:r>
         <w:rPr>
           <w:strike/>
@@ -3554,10 +3669,11 @@
         </w:rPr>
         <w:t>Datepicker</w:t>
       </w:r>
+      <w:proofErr w:type="spellEnd"/>
     </w:p>
     <w:p>
       <w:pPr>
-        <w:pStyle w:val="Prrafodelista"/>
+        <w:pStyle w:val="ListParagraph"/>
         <w:numPr>
           <w:ilvl w:val="1"/>
           <w:numId w:val="11"/>
@@ -3570,6 +3686,7 @@
           <w:lang w:val="es-CR"/>
         </w:rPr>
       </w:pPr>
+      <w:proofErr w:type="spellStart"/>
       <w:r>
         <w:rPr>
           <w:sz w:val="24"/>
@@ -3578,10 +3695,11 @@
         </w:rPr>
         <w:t>Tabs</w:t>
       </w:r>
+      <w:proofErr w:type="spellEnd"/>
     </w:p>
     <w:p>
       <w:pPr>
-        <w:pStyle w:val="Prrafodelista"/>
+        <w:pStyle w:val="ListParagraph"/>
         <w:numPr>
           <w:ilvl w:val="1"/>
           <w:numId w:val="11"/>
@@ -3594,6 +3712,7 @@
           <w:lang w:val="es-CR"/>
         </w:rPr>
       </w:pPr>
+      <w:proofErr w:type="spellStart"/>
       <w:r>
         <w:rPr>
           <w:sz w:val="24"/>
@@ -3602,10 +3721,11 @@
         </w:rPr>
         <w:t>Dialog</w:t>
       </w:r>
+      <w:proofErr w:type="spellEnd"/>
     </w:p>
     <w:p>
       <w:pPr>
-        <w:pStyle w:val="Prrafodelista"/>
+        <w:pStyle w:val="ListParagraph"/>
         <w:numPr>
           <w:ilvl w:val="1"/>
           <w:numId w:val="11"/>
@@ -3618,6 +3738,7 @@
           <w:lang w:val="es-CR"/>
         </w:rPr>
       </w:pPr>
+      <w:proofErr w:type="spellStart"/>
       <w:r>
         <w:rPr>
           <w:sz w:val="24"/>
@@ -3626,10 +3747,11 @@
         </w:rPr>
         <w:t>ToolTip</w:t>
       </w:r>
+      <w:proofErr w:type="spellEnd"/>
     </w:p>
     <w:p>
       <w:pPr>
-        <w:pStyle w:val="Prrafodelista"/>
+        <w:pStyle w:val="ListParagraph"/>
         <w:numPr>
           <w:ilvl w:val="1"/>
           <w:numId w:val="11"/>
@@ -3648,12 +3770,22 @@
           <w:szCs w:val="24"/>
           <w:lang w:val="es-CR"/>
         </w:rPr>
-        <w:t>Drag and Drop</w:t>
+        <w:t xml:space="preserve">Drag and </w:t>
       </w:r>
+      <w:proofErr w:type="spellStart"/>
+      <w:r>
+        <w:rPr>
+          <w:sz w:val="24"/>
+          <w:szCs w:val="24"/>
+          <w:lang w:val="es-CR"/>
+        </w:rPr>
+        <w:t>Drop</w:t>
+      </w:r>
+      <w:proofErr w:type="spellEnd"/>
     </w:p>
     <w:p>
       <w:pPr>
-        <w:pStyle w:val="Prrafodelista"/>
+        <w:pStyle w:val="ListParagraph"/>
         <w:numPr>
           <w:ilvl w:val="0"/>
           <w:numId w:val="11"/>
@@ -3672,12 +3804,30 @@
           <w:szCs w:val="24"/>
           <w:lang w:val="es-CR"/>
         </w:rPr>
-        <w:t>Kendo: debe utilizar al menos el Datagrid.</w:t>
+        <w:t xml:space="preserve">Kendo: debe utilizar al menos el </w:t>
+      </w:r>
+      <w:proofErr w:type="spellStart"/>
+      <w:r>
+        <w:rPr>
+          <w:sz w:val="24"/>
+          <w:szCs w:val="24"/>
+          <w:lang w:val="es-CR"/>
+        </w:rPr>
+        <w:t>Datagrid</w:t>
+      </w:r>
+      <w:proofErr w:type="spellEnd"/>
+      <w:r>
+        <w:rPr>
+          <w:sz w:val="24"/>
+          <w:szCs w:val="24"/>
+          <w:lang w:val="es-CR"/>
+        </w:rPr>
+        <w:t>.</w:t>
       </w:r>
     </w:p>
     <w:p>
       <w:pPr>
-        <w:pStyle w:val="Prrafodelista"/>
+        <w:pStyle w:val="ListParagraph"/>
         <w:numPr>
           <w:ilvl w:val="0"/>
           <w:numId w:val="11"/>
@@ -3698,12 +3848,32 @@
           <w:szCs w:val="24"/>
           <w:lang w:val="es-CR"/>
         </w:rPr>
-        <w:t>jQuery Validate: debe configurarlo desde JavaScript en al menos 2 formularios.</w:t>
+        <w:t xml:space="preserve">jQuery </w:t>
+      </w:r>
+      <w:proofErr w:type="spellStart"/>
+      <w:r>
+        <w:rPr>
+          <w:strike/>
+          <w:sz w:val="24"/>
+          <w:szCs w:val="24"/>
+          <w:lang w:val="es-CR"/>
+        </w:rPr>
+        <w:t>Validate</w:t>
+      </w:r>
+      <w:proofErr w:type="spellEnd"/>
+      <w:r>
+        <w:rPr>
+          <w:strike/>
+          <w:sz w:val="24"/>
+          <w:szCs w:val="24"/>
+          <w:lang w:val="es-CR"/>
+        </w:rPr>
+        <w:t>: debe configurarlo desde JavaScript en al menos 2 formularios.</w:t>
       </w:r>
     </w:p>
     <w:p>
       <w:pPr>
-        <w:pStyle w:val="Prrafodelista"/>
+        <w:pStyle w:val="ListParagraph"/>
         <w:numPr>
           <w:ilvl w:val="0"/>
           <w:numId w:val="11"/>
@@ -3727,7 +3897,7 @@
     </w:p>
     <w:p>
       <w:pPr>
-        <w:pStyle w:val="Prrafodelista"/>
+        <w:pStyle w:val="ListParagraph"/>
         <w:numPr>
           <w:ilvl w:val="1"/>
           <w:numId w:val="11"/>
@@ -3751,7 +3921,7 @@
     </w:p>
     <w:p>
       <w:pPr>
-        <w:pStyle w:val="Prrafodelista"/>
+        <w:pStyle w:val="ListParagraph"/>
         <w:numPr>
           <w:ilvl w:val="1"/>
           <w:numId w:val="11"/>
@@ -3775,7 +3945,7 @@
     </w:p>
     <w:p>
       <w:pPr>
-        <w:pStyle w:val="Prrafodelista"/>
+        <w:pStyle w:val="ListParagraph"/>
         <w:numPr>
           <w:ilvl w:val="1"/>
           <w:numId w:val="11"/>
@@ -3788,6 +3958,7 @@
           <w:lang w:val="es-CR"/>
         </w:rPr>
       </w:pPr>
+      <w:proofErr w:type="spellStart"/>
       <w:r>
         <w:rPr>
           <w:sz w:val="24"/>
@@ -3796,10 +3967,11 @@
         </w:rPr>
         <w:t>Geolocation</w:t>
       </w:r>
+      <w:proofErr w:type="spellEnd"/>
     </w:p>
     <w:p>
       <w:pPr>
-        <w:pStyle w:val="Prrafodelista"/>
+        <w:pStyle w:val="ListParagraph"/>
         <w:numPr>
           <w:ilvl w:val="0"/>
           <w:numId w:val="11"/>
@@ -3823,7 +3995,7 @@
     </w:p>
     <w:p>
       <w:pPr>
-        <w:pStyle w:val="Prrafodelista"/>
+        <w:pStyle w:val="ListParagraph"/>
         <w:numPr>
           <w:ilvl w:val="1"/>
           <w:numId w:val="11"/>
@@ -3842,12 +4014,22 @@
           <w:szCs w:val="24"/>
           <w:lang w:val="es-CR"/>
         </w:rPr>
-        <w:t>Css3 sprites</w:t>
+        <w:t xml:space="preserve">Css3 </w:t>
       </w:r>
+      <w:proofErr w:type="spellStart"/>
+      <w:r>
+        <w:rPr>
+          <w:sz w:val="24"/>
+          <w:szCs w:val="24"/>
+          <w:lang w:val="es-CR"/>
+        </w:rPr>
+        <w:t>sprites</w:t>
+      </w:r>
+      <w:proofErr w:type="spellEnd"/>
     </w:p>
     <w:p>
       <w:pPr>
-        <w:pStyle w:val="Prrafodelista"/>
+        <w:pStyle w:val="ListParagraph"/>
         <w:numPr>
           <w:ilvl w:val="1"/>
           <w:numId w:val="11"/>
@@ -3868,12 +4050,43 @@
           <w:szCs w:val="24"/>
           <w:lang w:val="es-CR"/>
         </w:rPr>
-        <w:t>Css3 rounded corners</w:t>
+        <w:t xml:space="preserve">Css3 </w:t>
       </w:r>
+      <w:proofErr w:type="spellStart"/>
+      <w:r>
+        <w:rPr>
+          <w:strike/>
+          <w:sz w:val="24"/>
+          <w:szCs w:val="24"/>
+          <w:lang w:val="es-CR"/>
+        </w:rPr>
+        <w:t>rounded</w:t>
+      </w:r>
+      <w:proofErr w:type="spellEnd"/>
+      <w:r>
+        <w:rPr>
+          <w:strike/>
+          <w:sz w:val="24"/>
+          <w:szCs w:val="24"/>
+          <w:lang w:val="es-CR"/>
+        </w:rPr>
+        <w:t xml:space="preserve"> </w:t>
+      </w:r>
+      <w:proofErr w:type="spellStart"/>
+      <w:r>
+        <w:rPr>
+          <w:strike/>
+          <w:sz w:val="24"/>
+          <w:szCs w:val="24"/>
+          <w:lang w:val="es-CR"/>
+        </w:rPr>
+        <w:t>corners</w:t>
+      </w:r>
+      <w:proofErr w:type="spellEnd"/>
     </w:p>
     <w:p>
       <w:pPr>
-        <w:pStyle w:val="Prrafodelista"/>
+        <w:pStyle w:val="ListParagraph"/>
         <w:numPr>
           <w:ilvl w:val="1"/>
           <w:numId w:val="11"/>
@@ -3892,12 +4105,22 @@
           <w:szCs w:val="24"/>
           <w:lang w:val="es-CR"/>
         </w:rPr>
-        <w:t>Css3 gradients</w:t>
+        <w:t xml:space="preserve">Css3 </w:t>
       </w:r>
+      <w:proofErr w:type="spellStart"/>
+      <w:r>
+        <w:rPr>
+          <w:sz w:val="24"/>
+          <w:szCs w:val="24"/>
+          <w:lang w:val="es-CR"/>
+        </w:rPr>
+        <w:t>gradients</w:t>
+      </w:r>
+      <w:proofErr w:type="spellEnd"/>
     </w:p>
     <w:p>
       <w:pPr>
-        <w:pStyle w:val="Prrafodelista"/>
+        <w:pStyle w:val="ListParagraph"/>
         <w:numPr>
           <w:ilvl w:val="0"/>
           <w:numId w:val="11"/>
@@ -3918,12 +4141,32 @@
           <w:szCs w:val="24"/>
           <w:lang w:val="es-CR"/>
         </w:rPr>
-        <w:t>Bootstrap: como se mencionó en el apartado 2.1.1, todos los formularios, botones y páginas desarrolladas deben utilizar las respectivas clases de bootstrap. Adicional a lo anterior debe implementar:</w:t>
+        <w:t xml:space="preserve">Bootstrap: como se mencionó en el apartado 2.1.1, todos los formularios, botones y páginas desarrolladas deben utilizar las respectivas clases de </w:t>
+      </w:r>
+      <w:proofErr w:type="spellStart"/>
+      <w:r>
+        <w:rPr>
+          <w:strike/>
+          <w:sz w:val="24"/>
+          <w:szCs w:val="24"/>
+          <w:lang w:val="es-CR"/>
+        </w:rPr>
+        <w:t>bootstrap</w:t>
+      </w:r>
+      <w:proofErr w:type="spellEnd"/>
+      <w:r>
+        <w:rPr>
+          <w:strike/>
+          <w:sz w:val="24"/>
+          <w:szCs w:val="24"/>
+          <w:lang w:val="es-CR"/>
+        </w:rPr>
+        <w:t>. Adicional a lo anterior debe implementar:</w:t>
       </w:r>
     </w:p>
     <w:p>
       <w:pPr>
-        <w:pStyle w:val="Prrafodelista"/>
+        <w:pStyle w:val="ListParagraph"/>
         <w:numPr>
           <w:ilvl w:val="1"/>
           <w:numId w:val="11"/>
@@ -3937,6 +4180,7 @@
           <w:lang w:val="es-CR"/>
         </w:rPr>
       </w:pPr>
+      <w:proofErr w:type="spellStart"/>
       <w:r>
         <w:rPr>
           <w:strike/>
@@ -3946,10 +4190,11 @@
         </w:rPr>
         <w:t>Navbar</w:t>
       </w:r>
+      <w:proofErr w:type="spellEnd"/>
     </w:p>
     <w:p>
       <w:pPr>
-        <w:pStyle w:val="Prrafodelista"/>
+        <w:pStyle w:val="ListParagraph"/>
         <w:numPr>
           <w:ilvl w:val="1"/>
           <w:numId w:val="11"/>
@@ -3963,6 +4208,7 @@
           <w:lang w:val="es-CR"/>
         </w:rPr>
       </w:pPr>
+      <w:proofErr w:type="spellStart"/>
       <w:r>
         <w:rPr>
           <w:strike/>
@@ -3972,10 +4218,11 @@
         </w:rPr>
         <w:t>Jumbotron</w:t>
       </w:r>
+      <w:proofErr w:type="spellEnd"/>
     </w:p>
     <w:p>
       <w:pPr>
-        <w:pStyle w:val="Prrafodelista"/>
+        <w:pStyle w:val="ListParagraph"/>
         <w:numPr>
           <w:ilvl w:val="1"/>
           <w:numId w:val="11"/>
@@ -4003,7 +4250,7 @@
     </w:p>
     <w:p>
       <w:pPr>
-        <w:pStyle w:val="Prrafodelista"/>
+        <w:pStyle w:val="ListParagraph"/>
         <w:numPr>
           <w:ilvl w:val="1"/>
           <w:numId w:val="11"/>
@@ -4017,6 +4264,7 @@
           <w:lang w:val="es-CR"/>
         </w:rPr>
       </w:pPr>
+      <w:proofErr w:type="spellStart"/>
       <w:r>
         <w:rPr>
           <w:strike/>
@@ -4026,10 +4274,11 @@
         </w:rPr>
         <w:t>Buttons</w:t>
       </w:r>
+      <w:proofErr w:type="spellEnd"/>
     </w:p>
     <w:p>
       <w:pPr>
-        <w:pStyle w:val="Prrafodelista"/>
+        <w:pStyle w:val="ListParagraph"/>
         <w:numPr>
           <w:ilvl w:val="1"/>
           <w:numId w:val="11"/>
@@ -4042,6 +4291,7 @@
           <w:lang w:val="es-CR"/>
         </w:rPr>
       </w:pPr>
+      <w:proofErr w:type="spellStart"/>
       <w:r>
         <w:rPr>
           <w:strike/>
@@ -4051,10 +4301,11 @@
         </w:rPr>
         <w:t>Forms</w:t>
       </w:r>
+      <w:proofErr w:type="spellEnd"/>
     </w:p>
     <w:p>
       <w:pPr>
-        <w:pStyle w:val="Ttulo2"/>
+        <w:pStyle w:val="Heading2"/>
         <w:numPr>
           <w:ilvl w:val="1"/>
           <w:numId w:val="10"/>
@@ -4100,7 +4351,7 @@
     </w:p>
     <w:p>
       <w:pPr>
-        <w:pStyle w:val="Ttulo2"/>
+        <w:pStyle w:val="Heading2"/>
         <w:numPr>
           <w:ilvl w:val="1"/>
           <w:numId w:val="10"/>
@@ -4159,7 +4410,7 @@
     </w:p>
     <w:p>
       <w:pPr>
-        <w:pStyle w:val="Ttulo1"/>
+        <w:pStyle w:val="Heading1"/>
         <w:numPr>
           <w:ilvl w:val="0"/>
           <w:numId w:val="10"/>
@@ -4188,7 +4439,7 @@
     </w:p>
     <w:tbl>
       <w:tblPr>
-        <w:tblStyle w:val="Tablaconcuadrcula"/>
+        <w:tblStyle w:val="TableGrid"/>
         <w:tblW w:w="8789" w:type="dxa"/>
         <w:tblInd w:w="675" w:type="dxa"/>
         <w:tblLook w:val="04A0" w:firstRow="1" w:lastRow="0" w:firstColumn="1" w:lastColumn="0" w:noHBand="0" w:noVBand="1"/>
@@ -4669,7 +4920,7 @@
           </w:tcPr>
           <w:p>
             <w:pPr>
-              <w:pStyle w:val="Prrafodelista"/>
+              <w:pStyle w:val="ListParagraph"/>
               <w:numPr>
                 <w:ilvl w:val="0"/>
                 <w:numId w:val="2"/>
@@ -4707,7 +4958,7 @@
           </w:p>
           <w:p>
             <w:pPr>
-              <w:pStyle w:val="Prrafodelista"/>
+              <w:pStyle w:val="ListParagraph"/>
               <w:numPr>
                 <w:ilvl w:val="0"/>
                 <w:numId w:val="2"/>
@@ -4745,7 +4996,7 @@
           </w:p>
           <w:p>
             <w:pPr>
-              <w:pStyle w:val="Prrafodelista"/>
+              <w:pStyle w:val="ListParagraph"/>
               <w:numPr>
                 <w:ilvl w:val="0"/>
                 <w:numId w:val="2"/>
@@ -4816,7 +5067,7 @@
           </w:tcPr>
           <w:p>
             <w:pPr>
-              <w:pStyle w:val="Prrafodelista"/>
+              <w:pStyle w:val="ListParagraph"/>
               <w:numPr>
                 <w:ilvl w:val="0"/>
                 <w:numId w:val="3"/>
@@ -4843,7 +5094,7 @@
           </w:p>
           <w:p>
             <w:pPr>
-              <w:pStyle w:val="Prrafodelista"/>
+              <w:pStyle w:val="ListParagraph"/>
               <w:numPr>
                 <w:ilvl w:val="0"/>
                 <w:numId w:val="3"/>
@@ -4870,7 +5121,7 @@
           </w:p>
           <w:p>
             <w:pPr>
-              <w:pStyle w:val="Prrafodelista"/>
+              <w:pStyle w:val="ListParagraph"/>
               <w:numPr>
                 <w:ilvl w:val="0"/>
                 <w:numId w:val="3"/>
@@ -4897,7 +5148,7 @@
           </w:p>
           <w:p>
             <w:pPr>
-              <w:pStyle w:val="Prrafodelista"/>
+              <w:pStyle w:val="ListParagraph"/>
               <w:numPr>
                 <w:ilvl w:val="0"/>
                 <w:numId w:val="3"/>
@@ -4926,7 +5177,7 @@
     </w:tbl>
     <w:p>
       <w:pPr>
-        <w:pStyle w:val="Ttulo1"/>
+        <w:pStyle w:val="Heading1"/>
         <w:numPr>
           <w:ilvl w:val="0"/>
           <w:numId w:val="10"/>
@@ -4978,7 +5229,7 @@
     </w:p>
     <w:p>
       <w:pPr>
-        <w:pStyle w:val="Ttulo1"/>
+        <w:pStyle w:val="Heading1"/>
         <w:numPr>
           <w:ilvl w:val="0"/>
           <w:numId w:val="10"/>
@@ -5073,7 +5324,7 @@
     </w:p>
     <w:p>
       <w:pPr>
-        <w:pStyle w:val="Ttulo1"/>
+        <w:pStyle w:val="Heading1"/>
         <w:numPr>
           <w:ilvl w:val="0"/>
           <w:numId w:val="10"/>
@@ -5102,7 +5353,7 @@
     </w:p>
     <w:p>
       <w:pPr>
-        <w:pStyle w:val="Ttulo2"/>
+        <w:pStyle w:val="Heading2"/>
         <w:numPr>
           <w:ilvl w:val="1"/>
           <w:numId w:val="10"/>
@@ -5166,7 +5417,7 @@
           <w:noProof/>
         </w:rPr>
         <w:drawing>
-          <wp:inline distT="0" distB="0" distL="0" distR="0" wp14:anchorId="1CDDC7E5" wp14:editId="01BE00FF">
+          <wp:inline distT="0" distB="0" distL="0" distR="0" wp14:anchorId="1CDDC7E5" wp14:editId="0BEDEA59">
             <wp:extent cx="2994025" cy="1976755"/>
             <wp:effectExtent l="0" t="0" r="0" b="0"/>
             <wp:docPr id="1" name="Picture 3" descr="Resultado de imagen de saprissa gimnasio"/>
@@ -5212,7 +5463,7 @@
     </w:p>
     <w:p>
       <w:pPr>
-        <w:pStyle w:val="Ttulo2"/>
+        <w:pStyle w:val="Heading2"/>
         <w:numPr>
           <w:ilvl w:val="1"/>
           <w:numId w:val="10"/>
@@ -5277,7 +5528,7 @@
     </w:p>
     <w:p>
       <w:pPr>
-        <w:pStyle w:val="Ttulo3"/>
+        <w:pStyle w:val="Heading3"/>
         <w:numPr>
           <w:ilvl w:val="2"/>
           <w:numId w:val="10"/>
@@ -5356,7 +5607,7 @@
     </w:p>
     <w:p>
       <w:pPr>
-        <w:pStyle w:val="Ttulo4"/>
+        <w:pStyle w:val="Heading4"/>
         <w:numPr>
           <w:ilvl w:val="3"/>
           <w:numId w:val="10"/>
@@ -5408,7 +5659,7 @@
     </w:p>
     <w:p>
       <w:pPr>
-        <w:pStyle w:val="Ttulo5"/>
+        <w:pStyle w:val="Heading5"/>
         <w:numPr>
           <w:ilvl w:val="4"/>
           <w:numId w:val="10"/>
@@ -6234,7 +6485,7 @@
     </w:p>
     <w:p>
       <w:pPr>
-        <w:pStyle w:val="Ttulo5"/>
+        <w:pStyle w:val="Heading5"/>
         <w:numPr>
           <w:ilvl w:val="4"/>
           <w:numId w:val="10"/>
@@ -7169,7 +7420,7 @@
     </w:p>
     <w:p>
       <w:pPr>
-        <w:pStyle w:val="Ttulo5"/>
+        <w:pStyle w:val="Heading5"/>
         <w:numPr>
           <w:ilvl w:val="4"/>
           <w:numId w:val="10"/>
@@ -8104,7 +8355,7 @@
     </w:p>
     <w:p>
       <w:pPr>
-        <w:pStyle w:val="Ttulo4"/>
+        <w:pStyle w:val="Heading4"/>
         <w:numPr>
           <w:ilvl w:val="3"/>
           <w:numId w:val="10"/>
@@ -8138,7 +8389,6 @@
         <w:jc w:val="both"/>
         <w:rPr>
           <w:rFonts w:cs="Arial"/>
-          <w:strike/>
           <w:szCs w:val="24"/>
           <w:lang w:val="es-CR"/>
         </w:rPr>
@@ -8146,7 +8396,6 @@
       <w:r>
         <w:rPr>
           <w:rFonts w:cs="Arial"/>
-          <w:strike/>
           <w:szCs w:val="24"/>
           <w:lang w:val="es-CR"/>
         </w:rPr>
@@ -8155,7 +8404,7 @@
     </w:p>
     <w:p>
       <w:pPr>
-        <w:pStyle w:val="Ttulo5"/>
+        <w:pStyle w:val="Heading5"/>
         <w:numPr>
           <w:ilvl w:val="4"/>
           <w:numId w:val="10"/>
@@ -9070,7 +9319,7 @@
     </w:tbl>
     <w:p>
       <w:pPr>
-        <w:pStyle w:val="Ttulo5"/>
+        <w:pStyle w:val="Heading5"/>
         <w:numPr>
           <w:ilvl w:val="4"/>
           <w:numId w:val="10"/>
@@ -10308,7 +10557,7 @@
     </w:tbl>
     <w:p>
       <w:pPr>
-        <w:pStyle w:val="Ttulo5"/>
+        <w:pStyle w:val="Heading5"/>
         <w:numPr>
           <w:ilvl w:val="4"/>
           <w:numId w:val="10"/>
@@ -11327,7 +11576,7 @@
     </w:tbl>
     <w:p>
       <w:pPr>
-        <w:pStyle w:val="Ttulo5"/>
+        <w:pStyle w:val="Heading5"/>
         <w:numPr>
           <w:ilvl w:val="4"/>
           <w:numId w:val="10"/>
@@ -12435,7 +12684,7 @@
     </w:tbl>
     <w:p>
       <w:pPr>
-        <w:pStyle w:val="Ttulo5"/>
+        <w:pStyle w:val="Heading5"/>
         <w:numPr>
           <w:ilvl w:val="4"/>
           <w:numId w:val="10"/>
@@ -13464,7 +13713,7 @@
     </w:tbl>
     <w:p>
       <w:pPr>
-        <w:pStyle w:val="Ttulo3"/>
+        <w:pStyle w:val="Heading3"/>
         <w:numPr>
           <w:ilvl w:val="2"/>
           <w:numId w:val="10"/>
@@ -13527,7 +13776,7 @@
     </w:p>
     <w:p>
       <w:pPr>
-        <w:pStyle w:val="Ttulo4"/>
+        <w:pStyle w:val="Heading4"/>
         <w:numPr>
           <w:ilvl w:val="3"/>
           <w:numId w:val="10"/>
@@ -13580,7 +13829,7 @@
     </w:p>
     <w:tbl>
       <w:tblPr>
-        <w:tblStyle w:val="Tablaconcuadrcula"/>
+        <w:tblStyle w:val="TableGrid"/>
         <w:tblW w:w="8222" w:type="dxa"/>
         <w:tblInd w:w="1242" w:type="dxa"/>
         <w:tblLook w:val="04A0" w:firstRow="1" w:lastRow="0" w:firstColumn="1" w:lastColumn="0" w:noHBand="0" w:noVBand="1"/>
@@ -15022,7 +15271,7 @@
     </w:tbl>
     <w:p>
       <w:pPr>
-        <w:pStyle w:val="Ttulo4"/>
+        <w:pStyle w:val="Heading4"/>
         <w:numPr>
           <w:ilvl w:val="3"/>
           <w:numId w:val="10"/>
@@ -15053,7 +15302,7 @@
     </w:p>
     <w:tbl>
       <w:tblPr>
-        <w:tblStyle w:val="Tablaconcuadrcula"/>
+        <w:tblStyle w:val="TableGrid"/>
         <w:tblW w:w="8222" w:type="dxa"/>
         <w:tblInd w:w="1242" w:type="dxa"/>
         <w:tblLook w:val="04A0" w:firstRow="1" w:lastRow="0" w:firstColumn="1" w:lastColumn="0" w:noHBand="0" w:noVBand="1"/>
@@ -16612,7 +16861,7 @@
     </w:tbl>
     <w:p>
       <w:pPr>
-        <w:pStyle w:val="Ttulo4"/>
+        <w:pStyle w:val="Heading4"/>
         <w:numPr>
           <w:ilvl w:val="3"/>
           <w:numId w:val="10"/>
@@ -16663,7 +16912,7 @@
     </w:p>
     <w:p>
       <w:pPr>
-        <w:pStyle w:val="Ttulo5"/>
+        <w:pStyle w:val="Heading5"/>
         <w:numPr>
           <w:ilvl w:val="4"/>
           <w:numId w:val="10"/>
@@ -16692,7 +16941,7 @@
     </w:p>
     <w:tbl>
       <w:tblPr>
-        <w:tblStyle w:val="Tablaconcuadrcula"/>
+        <w:tblStyle w:val="TableGrid"/>
         <w:tblW w:w="8222" w:type="dxa"/>
         <w:tblInd w:w="1242" w:type="dxa"/>
         <w:tblLook w:val="04A0" w:firstRow="1" w:lastRow="0" w:firstColumn="1" w:lastColumn="0" w:noHBand="0" w:noVBand="1"/>
@@ -17893,7 +18142,7 @@
     </w:tbl>
     <w:p>
       <w:pPr>
-        <w:pStyle w:val="Ttulo5"/>
+        <w:pStyle w:val="Heading5"/>
         <w:numPr>
           <w:ilvl w:val="4"/>
           <w:numId w:val="10"/>
@@ -17932,7 +18181,7 @@
     </w:p>
     <w:tbl>
       <w:tblPr>
-        <w:tblStyle w:val="Tablaconcuadrcula"/>
+        <w:tblStyle w:val="TableGrid"/>
         <w:tblW w:w="8222" w:type="dxa"/>
         <w:tblInd w:w="1242" w:type="dxa"/>
         <w:tblLook w:val="04A0" w:firstRow="1" w:lastRow="0" w:firstColumn="1" w:lastColumn="0" w:noHBand="0" w:noVBand="1"/>
@@ -18422,8 +18671,6 @@
               </w:rPr>
               <w:t>No se coloca ya que el ejercicio tiene asignado maquinas en caso de que utilice</w:t>
             </w:r>
-            <w:bookmarkStart w:id="18" w:name="_GoBack"/>
-            <w:bookmarkEnd w:id="18"/>
           </w:p>
         </w:tc>
       </w:tr>
@@ -19065,7 +19312,7 @@
     </w:tbl>
     <w:p>
       <w:pPr>
-        <w:pStyle w:val="Ttulo5"/>
+        <w:pStyle w:val="Heading5"/>
         <w:numPr>
           <w:ilvl w:val="4"/>
           <w:numId w:val="10"/>
@@ -19094,7 +19341,7 @@
     </w:p>
     <w:tbl>
       <w:tblPr>
-        <w:tblStyle w:val="Tablaconcuadrcula"/>
+        <w:tblStyle w:val="TableGrid"/>
         <w:tblW w:w="8222" w:type="dxa"/>
         <w:tblInd w:w="1242" w:type="dxa"/>
         <w:tblLook w:val="04A0" w:firstRow="1" w:lastRow="0" w:firstColumn="1" w:lastColumn="0" w:noHBand="0" w:noVBand="1"/>
@@ -20017,7 +20264,7 @@
     </w:tbl>
     <w:p>
       <w:pPr>
-        <w:pStyle w:val="Ttulo4"/>
+        <w:pStyle w:val="Heading4"/>
         <w:numPr>
           <w:ilvl w:val="3"/>
           <w:numId w:val="10"/>
@@ -20029,6 +20276,7 @@
           <w:rFonts w:cs="Arial"/>
           <w:b w:val="0"/>
           <w:iCs w:val="0"/>
+          <w:strike/>
           <w:szCs w:val="24"/>
           <w:highlight w:val="yellow"/>
           <w:lang w:val="es-CR"/>
@@ -20039,6 +20287,7 @@
           <w:rFonts w:cs="Arial"/>
           <w:b w:val="0"/>
           <w:iCs w:val="0"/>
+          <w:strike/>
           <w:szCs w:val="24"/>
           <w:highlight w:val="yellow"/>
           <w:lang w:val="es-CR"/>
@@ -20053,6 +20302,7 @@
         <w:jc w:val="both"/>
         <w:rPr>
           <w:rFonts w:cs="Arial"/>
+          <w:strike/>
           <w:szCs w:val="24"/>
           <w:highlight w:val="yellow"/>
           <w:lang w:val="es-CR"/>
@@ -20061,6 +20311,7 @@
       <w:r>
         <w:rPr>
           <w:rFonts w:cs="Arial"/>
+          <w:strike/>
           <w:szCs w:val="24"/>
           <w:highlight w:val="yellow"/>
           <w:lang w:val="es-CR"/>
@@ -20075,6 +20326,7 @@
         <w:jc w:val="both"/>
         <w:rPr>
           <w:rFonts w:cs="Arial"/>
+          <w:strike/>
           <w:szCs w:val="24"/>
           <w:lang w:val="es-CR"/>
         </w:rPr>
@@ -20082,6 +20334,7 @@
       <w:r>
         <w:rPr>
           <w:rFonts w:cs="Arial"/>
+          <w:strike/>
           <w:szCs w:val="24"/>
           <w:highlight w:val="yellow"/>
           <w:lang w:val="es-CR"/>
@@ -20091,7 +20344,7 @@
     </w:p>
     <w:p>
       <w:pPr>
-        <w:pStyle w:val="Ttulo2"/>
+        <w:pStyle w:val="Heading2"/>
         <w:numPr>
           <w:ilvl w:val="1"/>
           <w:numId w:val="10"/>
@@ -20106,7 +20359,7 @@
           <w:lang w:val="es-CR"/>
         </w:rPr>
       </w:pPr>
-      <w:bookmarkStart w:id="19" w:name="_Toc72443720"/>
+      <w:bookmarkStart w:id="18" w:name="_Toc72443720"/>
       <w:r>
         <w:rPr>
           <w:rFonts w:cs="Arial"/>
@@ -20116,11 +20369,11 @@
         </w:rPr>
         <w:t>Seguridad</w:t>
       </w:r>
-      <w:bookmarkEnd w:id="19"/>
+      <w:bookmarkEnd w:id="18"/>
     </w:p>
     <w:p>
       <w:pPr>
-        <w:pStyle w:val="Ttulo3"/>
+        <w:pStyle w:val="Heading3"/>
         <w:numPr>
           <w:ilvl w:val="2"/>
           <w:numId w:val="10"/>
@@ -20135,7 +20388,7 @@
           <w:lang w:val="es-CR"/>
         </w:rPr>
       </w:pPr>
-      <w:bookmarkStart w:id="20" w:name="_Toc72443721"/>
+      <w:bookmarkStart w:id="19" w:name="_Toc72443721"/>
       <w:r>
         <w:rPr>
           <w:rFonts w:cs="Arial"/>
@@ -20145,7 +20398,7 @@
         </w:rPr>
         <w:t>Usuarios</w:t>
       </w:r>
-      <w:bookmarkEnd w:id="20"/>
+      <w:bookmarkEnd w:id="19"/>
     </w:p>
     <w:p>
       <w:pPr>
@@ -21215,7 +21468,7 @@
     </w:tbl>
     <w:p>
       <w:pPr>
-        <w:pStyle w:val="Ttulo3"/>
+        <w:pStyle w:val="Heading3"/>
         <w:numPr>
           <w:ilvl w:val="2"/>
           <w:numId w:val="10"/>
@@ -21230,10 +21483,10 @@
           <w:lang w:val="es-CR"/>
         </w:rPr>
       </w:pPr>
-      <w:bookmarkStart w:id="21" w:name="_Toc72443722"/>
+      <w:bookmarkStart w:id="20" w:name="_Toc72443722"/>
       <w:r>
         <w:rPr>
-          <w:rStyle w:val="Ttulo4Car"/>
+          <w:rStyle w:val="Heading4Char"/>
           <w:rFonts w:cs="Arial"/>
           <w:iCs w:val="0"/>
           <w:strike/>
@@ -21241,7 +21494,7 @@
         </w:rPr>
         <w:t>Tipos de usuarios</w:t>
       </w:r>
-      <w:bookmarkEnd w:id="21"/>
+      <w:bookmarkEnd w:id="20"/>
     </w:p>
     <w:p>
       <w:pPr>
@@ -21265,7 +21518,7 @@
     </w:p>
     <w:p>
       <w:pPr>
-        <w:pStyle w:val="Prrafodelista"/>
+        <w:pStyle w:val="ListParagraph"/>
         <w:numPr>
           <w:ilvl w:val="0"/>
           <w:numId w:val="12"/>
@@ -21292,7 +21545,7 @@
     </w:p>
     <w:p>
       <w:pPr>
-        <w:pStyle w:val="Prrafodelista"/>
+        <w:pStyle w:val="ListParagraph"/>
         <w:numPr>
           <w:ilvl w:val="0"/>
           <w:numId w:val="12"/>
@@ -21319,7 +21572,7 @@
     </w:p>
     <w:p>
       <w:pPr>
-        <w:pStyle w:val="Prrafodelista"/>
+        <w:pStyle w:val="ListParagraph"/>
         <w:numPr>
           <w:ilvl w:val="0"/>
           <w:numId w:val="12"/>
@@ -21345,7 +21598,7 @@
     </w:p>
     <w:p>
       <w:pPr>
-        <w:pStyle w:val="Ttulo3"/>
+        <w:pStyle w:val="Heading3"/>
         <w:numPr>
           <w:ilvl w:val="2"/>
           <w:numId w:val="10"/>
@@ -21359,7 +21612,7 @@
           <w:lang w:val="es-CR"/>
         </w:rPr>
       </w:pPr>
-      <w:bookmarkStart w:id="22" w:name="_Toc72443723"/>
+      <w:bookmarkStart w:id="21" w:name="_Toc72443723"/>
       <w:r>
         <w:rPr>
           <w:rFonts w:cs="Arial"/>
@@ -21368,11 +21621,11 @@
         </w:rPr>
         <w:t>Inicio de Sesión</w:t>
       </w:r>
-      <w:bookmarkEnd w:id="22"/>
+      <w:bookmarkEnd w:id="21"/>
     </w:p>
     <w:p>
       <w:pPr>
-        <w:pStyle w:val="Prrafodelista"/>
+        <w:pStyle w:val="ListParagraph"/>
         <w:numPr>
           <w:ilvl w:val="0"/>
           <w:numId w:val="7"/>
@@ -21399,7 +21652,7 @@
     </w:p>
     <w:p>
       <w:pPr>
-        <w:pStyle w:val="Prrafodelista"/>
+        <w:pStyle w:val="ListParagraph"/>
         <w:numPr>
           <w:ilvl w:val="0"/>
           <w:numId w:val="7"/>
@@ -21435,7 +21688,7 @@
     </w:p>
     <w:p>
       <w:pPr>
-        <w:pStyle w:val="Prrafodelista"/>
+        <w:pStyle w:val="ListParagraph"/>
         <w:numPr>
           <w:ilvl w:val="0"/>
           <w:numId w:val="7"/>
@@ -21461,7 +21714,7 @@
     </w:p>
     <w:p>
       <w:pPr>
-        <w:pStyle w:val="Ttulo2"/>
+        <w:pStyle w:val="Heading2"/>
         <w:numPr>
           <w:ilvl w:val="1"/>
           <w:numId w:val="10"/>
@@ -21476,7 +21729,7 @@
           <w:lang w:val="es-CR"/>
         </w:rPr>
       </w:pPr>
-      <w:bookmarkStart w:id="23" w:name="_Toc72443724"/>
+      <w:bookmarkStart w:id="22" w:name="_Toc72443724"/>
       <w:r>
         <w:rPr>
           <w:rFonts w:cs="Arial"/>
@@ -21486,7 +21739,7 @@
         </w:rPr>
         <w:t>Página inicial</w:t>
       </w:r>
-      <w:bookmarkEnd w:id="23"/>
+      <w:bookmarkEnd w:id="22"/>
     </w:p>
     <w:p>
       <w:pPr>
@@ -21527,12 +21780,32 @@
           <w:szCs w:val="24"/>
           <w:lang w:val="es-CR"/>
         </w:rPr>
-        <w:t>” de bootstrap.</w:t>
+        <w:t xml:space="preserve">” de </w:t>
+      </w:r>
+      <w:proofErr w:type="spellStart"/>
+      <w:r>
+        <w:rPr>
+          <w:rFonts w:cs="Arial"/>
+          <w:strike/>
+          <w:szCs w:val="24"/>
+          <w:lang w:val="es-CR"/>
+        </w:rPr>
+        <w:t>bootstrap</w:t>
+      </w:r>
+      <w:proofErr w:type="spellEnd"/>
+      <w:r>
+        <w:rPr>
+          <w:rFonts w:cs="Arial"/>
+          <w:strike/>
+          <w:szCs w:val="24"/>
+          <w:lang w:val="es-CR"/>
+        </w:rPr>
+        <w:t>.</w:t>
       </w:r>
     </w:p>
     <w:p>
       <w:pPr>
-        <w:pStyle w:val="Ttulo2"/>
+        <w:pStyle w:val="Heading2"/>
         <w:numPr>
           <w:ilvl w:val="1"/>
           <w:numId w:val="10"/>
@@ -21547,7 +21820,7 @@
           <w:lang w:val="es-CR"/>
         </w:rPr>
       </w:pPr>
-      <w:bookmarkStart w:id="24" w:name="_Toc72443725"/>
+      <w:bookmarkStart w:id="23" w:name="_Toc72443725"/>
       <w:r>
         <w:rPr>
           <w:rFonts w:cs="Arial"/>
@@ -21557,7 +21830,7 @@
         </w:rPr>
         <w:t>Reportes</w:t>
       </w:r>
-      <w:bookmarkEnd w:id="24"/>
+      <w:bookmarkEnd w:id="23"/>
     </w:p>
     <w:p>
       <w:pPr>
@@ -21583,7 +21856,7 @@
     </w:p>
     <w:p>
       <w:pPr>
-        <w:pStyle w:val="Prrafodelista"/>
+        <w:pStyle w:val="ListParagraph"/>
         <w:numPr>
           <w:ilvl w:val="0"/>
           <w:numId w:val="8"/>
@@ -21610,7 +21883,7 @@
     </w:p>
     <w:p>
       <w:pPr>
-        <w:pStyle w:val="Prrafodelista"/>
+        <w:pStyle w:val="ListParagraph"/>
         <w:numPr>
           <w:ilvl w:val="0"/>
           <w:numId w:val="8"/>
@@ -21638,7 +21911,7 @@
     </w:p>
     <w:p>
       <w:pPr>
-        <w:pStyle w:val="Prrafodelista"/>
+        <w:pStyle w:val="ListParagraph"/>
         <w:numPr>
           <w:ilvl w:val="0"/>
           <w:numId w:val="8"/>
@@ -21665,7 +21938,7 @@
     </w:p>
     <w:p>
       <w:pPr>
-        <w:pStyle w:val="Prrafodelista"/>
+        <w:pStyle w:val="ListParagraph"/>
         <w:numPr>
           <w:ilvl w:val="0"/>
           <w:numId w:val="8"/>
@@ -21708,12 +21981,112 @@
           <w:highlight w:val="yellow"/>
           <w:lang w:val="es-CR"/>
         </w:rPr>
-        <w:t>Los reportes deben ser generados haciendo uso de Report Viewer, KENDO HTML5 Report Viewer o Kendo Grid, los mismos deben contener:</w:t>
+        <w:t xml:space="preserve">Los reportes deben ser generados haciendo uso de </w:t>
+      </w:r>
+      <w:proofErr w:type="spellStart"/>
+      <w:r>
+        <w:rPr>
+          <w:rFonts w:cs="Arial"/>
+          <w:szCs w:val="24"/>
+          <w:highlight w:val="yellow"/>
+          <w:lang w:val="es-CR"/>
+        </w:rPr>
+        <w:t>Report</w:t>
+      </w:r>
+      <w:proofErr w:type="spellEnd"/>
+      <w:r>
+        <w:rPr>
+          <w:rFonts w:cs="Arial"/>
+          <w:szCs w:val="24"/>
+          <w:highlight w:val="yellow"/>
+          <w:lang w:val="es-CR"/>
+        </w:rPr>
+        <w:t xml:space="preserve"> </w:t>
+      </w:r>
+      <w:proofErr w:type="spellStart"/>
+      <w:r>
+        <w:rPr>
+          <w:rFonts w:cs="Arial"/>
+          <w:szCs w:val="24"/>
+          <w:highlight w:val="yellow"/>
+          <w:lang w:val="es-CR"/>
+        </w:rPr>
+        <w:t>Viewer</w:t>
+      </w:r>
+      <w:proofErr w:type="spellEnd"/>
+      <w:r>
+        <w:rPr>
+          <w:rFonts w:cs="Arial"/>
+          <w:szCs w:val="24"/>
+          <w:highlight w:val="yellow"/>
+          <w:lang w:val="es-CR"/>
+        </w:rPr>
+        <w:t xml:space="preserve">, KENDO HTML5 </w:t>
+      </w:r>
+      <w:proofErr w:type="spellStart"/>
+      <w:r>
+        <w:rPr>
+          <w:rFonts w:cs="Arial"/>
+          <w:szCs w:val="24"/>
+          <w:highlight w:val="yellow"/>
+          <w:lang w:val="es-CR"/>
+        </w:rPr>
+        <w:t>Report</w:t>
+      </w:r>
+      <w:proofErr w:type="spellEnd"/>
+      <w:r>
+        <w:rPr>
+          <w:rFonts w:cs="Arial"/>
+          <w:szCs w:val="24"/>
+          <w:highlight w:val="yellow"/>
+          <w:lang w:val="es-CR"/>
+        </w:rPr>
+        <w:t xml:space="preserve"> </w:t>
+      </w:r>
+      <w:proofErr w:type="spellStart"/>
+      <w:r>
+        <w:rPr>
+          <w:rFonts w:cs="Arial"/>
+          <w:szCs w:val="24"/>
+          <w:highlight w:val="yellow"/>
+          <w:lang w:val="es-CR"/>
+        </w:rPr>
+        <w:t>Viewer</w:t>
+      </w:r>
+      <w:proofErr w:type="spellEnd"/>
+      <w:r>
+        <w:rPr>
+          <w:rFonts w:cs="Arial"/>
+          <w:szCs w:val="24"/>
+          <w:highlight w:val="yellow"/>
+          <w:lang w:val="es-CR"/>
+        </w:rPr>
+        <w:t xml:space="preserve"> o Kendo </w:t>
+      </w:r>
+      <w:proofErr w:type="spellStart"/>
+      <w:r>
+        <w:rPr>
+          <w:rFonts w:cs="Arial"/>
+          <w:szCs w:val="24"/>
+          <w:highlight w:val="yellow"/>
+          <w:lang w:val="es-CR"/>
+        </w:rPr>
+        <w:t>Grid</w:t>
+      </w:r>
+      <w:proofErr w:type="spellEnd"/>
+      <w:r>
+        <w:rPr>
+          <w:rFonts w:cs="Arial"/>
+          <w:szCs w:val="24"/>
+          <w:highlight w:val="yellow"/>
+          <w:lang w:val="es-CR"/>
+        </w:rPr>
+        <w:t>, los mismos deben contener:</w:t>
       </w:r>
     </w:p>
     <w:p>
       <w:pPr>
-        <w:pStyle w:val="Prrafodelista"/>
+        <w:pStyle w:val="ListParagraph"/>
         <w:numPr>
           <w:ilvl w:val="0"/>
           <w:numId w:val="9"/>
@@ -21740,7 +22113,7 @@
     </w:p>
     <w:p>
       <w:pPr>
-        <w:pStyle w:val="Prrafodelista"/>
+        <w:pStyle w:val="ListParagraph"/>
         <w:numPr>
           <w:ilvl w:val="0"/>
           <w:numId w:val="9"/>
@@ -21767,7 +22140,7 @@
     </w:p>
     <w:p>
       <w:pPr>
-        <w:pStyle w:val="Prrafodelista"/>
+        <w:pStyle w:val="ListParagraph"/>
         <w:numPr>
           <w:ilvl w:val="0"/>
           <w:numId w:val="9"/>
@@ -21794,7 +22167,7 @@
     </w:p>
     <w:p>
       <w:pPr>
-        <w:pStyle w:val="Prrafodelista"/>
+        <w:pStyle w:val="ListParagraph"/>
         <w:numPr>
           <w:ilvl w:val="0"/>
           <w:numId w:val="9"/>
@@ -21820,7 +22193,7 @@
     </w:p>
     <w:p>
       <w:pPr>
-        <w:pStyle w:val="Prrafodelista"/>
+        <w:pStyle w:val="ListParagraph"/>
         <w:numPr>
           <w:ilvl w:val="0"/>
           <w:numId w:val="9"/>
@@ -21856,7 +22229,7 @@
     </w:p>
     <w:p>
       <w:pPr>
-        <w:pStyle w:val="Prrafodelista"/>
+        <w:pStyle w:val="ListParagraph"/>
         <w:numPr>
           <w:ilvl w:val="0"/>
           <w:numId w:val="9"/>
@@ -21890,7 +22263,7 @@
 </file>
 
 <file path=word/endnotes.xml><?xml version="1.0" encoding="utf-8"?>
-<w:endnotes xmlns:wpc="http://schemas.microsoft.com/office/word/2010/wordprocessingCanvas" xmlns:mc="http://schemas.openxmlformats.org/markup-compatibility/2006" xmlns:o="urn:schemas-microsoft-com:office:office" xmlns:r="http://schemas.openxmlformats.org/officeDocument/2006/relationships" xmlns:m="http://schemas.openxmlformats.org/officeDocument/2006/math" xmlns:v="urn:schemas-microsoft-com:vml" xmlns:wp14="http://schemas.microsoft.com/office/word/2010/wordprocessingDrawing" xmlns:wp="http://schemas.openxmlformats.org/drawingml/2006/wordprocessingDrawing" xmlns:w10="urn:schemas-microsoft-com:office:word" xmlns:w="http://schemas.openxmlformats.org/wordprocessingml/2006/main" xmlns:w14="http://schemas.microsoft.com/office/word/2010/wordml" xmlns:w15="http://schemas.microsoft.com/office/word/2012/wordml" xmlns:wpg="http://schemas.microsoft.com/office/word/2010/wordprocessingGroup" xmlns:wpi="http://schemas.microsoft.com/office/word/2010/wordprocessingInk" xmlns:wne="http://schemas.microsoft.com/office/word/2006/wordml" xmlns:wps="http://schemas.microsoft.com/office/word/2010/wordprocessingShape" mc:Ignorable="w14 w15 wp14">
+<w:endnotes xmlns:wpc="http://schemas.microsoft.com/office/word/2010/wordprocessingCanvas" xmlns:cx="http://schemas.microsoft.com/office/drawing/2014/chartex" xmlns:cx1="http://schemas.microsoft.com/office/drawing/2015/9/8/chartex" xmlns:cx2="http://schemas.microsoft.com/office/drawing/2015/10/21/chartex" xmlns:cx3="http://schemas.microsoft.com/office/drawing/2016/5/9/chartex" xmlns:cx4="http://schemas.microsoft.com/office/drawing/2016/5/10/chartex" xmlns:cx5="http://schemas.microsoft.com/office/drawing/2016/5/11/chartex" xmlns:cx6="http://schemas.microsoft.com/office/drawing/2016/5/12/chartex" xmlns:cx7="http://schemas.microsoft.com/office/drawing/2016/5/13/chartex" xmlns:cx8="http://schemas.microsoft.com/office/drawing/2016/5/14/chartex" xmlns:mc="http://schemas.openxmlformats.org/markup-compatibility/2006" xmlns:aink="http://schemas.microsoft.com/office/drawing/2016/ink" xmlns:am3d="http://schemas.microsoft.com/office/drawing/2017/model3d" xmlns:o="urn:schemas-microsoft-com:office:office" xmlns:oel="http://schemas.microsoft.com/office/2019/extlst" xmlns:r="http://schemas.openxmlformats.org/officeDocument/2006/relationships" xmlns:m="http://schemas.openxmlformats.org/officeDocument/2006/math" xmlns:v="urn:schemas-microsoft-com:vml" xmlns:wp14="http://schemas.microsoft.com/office/word/2010/wordprocessingDrawing" xmlns:wp="http://schemas.openxmlformats.org/drawingml/2006/wordprocessingDrawing" xmlns:w10="urn:schemas-microsoft-com:office:word" xmlns:w="http://schemas.openxmlformats.org/wordprocessingml/2006/main" xmlns:w14="http://schemas.microsoft.com/office/word/2010/wordml" xmlns:w15="http://schemas.microsoft.com/office/word/2012/wordml" xmlns:w16cex="http://schemas.microsoft.com/office/word/2018/wordml/cex" xmlns:w16cid="http://schemas.microsoft.com/office/word/2016/wordml/cid" xmlns:w16="http://schemas.microsoft.com/office/word/2018/wordml" xmlns:w16sdtdh="http://schemas.microsoft.com/office/word/2020/wordml/sdtdatahash" xmlns:w16se="http://schemas.microsoft.com/office/word/2015/wordml/symex" xmlns:wpg="http://schemas.microsoft.com/office/word/2010/wordprocessingGroup" xmlns:wpi="http://schemas.microsoft.com/office/word/2010/wordprocessingInk" xmlns:wne="http://schemas.microsoft.com/office/word/2006/wordml" xmlns:wps="http://schemas.microsoft.com/office/word/2010/wordprocessingShape" mc:Ignorable="w14 w15 w16se w16cid w16 w16cex w16sdtdh wp14">
   <w:endnote w:type="separator" w:id="-1">
     <w:p>
       <w:pPr>
@@ -21915,7 +22288,7 @@
 </file>
 
 <file path=word/footer1.xml><?xml version="1.0" encoding="utf-8"?>
-<w:ftr xmlns:wpc="http://schemas.microsoft.com/office/word/2010/wordprocessingCanvas" xmlns:mc="http://schemas.openxmlformats.org/markup-compatibility/2006" xmlns:o="urn:schemas-microsoft-com:office:office" xmlns:r="http://schemas.openxmlformats.org/officeDocument/2006/relationships" xmlns:m="http://schemas.openxmlformats.org/officeDocument/2006/math" xmlns:v="urn:schemas-microsoft-com:vml" xmlns:wp14="http://schemas.microsoft.com/office/word/2010/wordprocessingDrawing" xmlns:wp="http://schemas.openxmlformats.org/drawingml/2006/wordprocessingDrawing" xmlns:w10="urn:schemas-microsoft-com:office:word" xmlns:w="http://schemas.openxmlformats.org/wordprocessingml/2006/main" xmlns:w14="http://schemas.microsoft.com/office/word/2010/wordml" xmlns:w15="http://schemas.microsoft.com/office/word/2012/wordml" xmlns:wpg="http://schemas.microsoft.com/office/word/2010/wordprocessingGroup" xmlns:wpi="http://schemas.microsoft.com/office/word/2010/wordprocessingInk" xmlns:wne="http://schemas.microsoft.com/office/word/2006/wordml" xmlns:wps="http://schemas.microsoft.com/office/word/2010/wordprocessingShape" mc:Ignorable="w14 w15 wp14">
+<w:ftr xmlns:wpc="http://schemas.microsoft.com/office/word/2010/wordprocessingCanvas" xmlns:cx="http://schemas.microsoft.com/office/drawing/2014/chartex" xmlns:cx1="http://schemas.microsoft.com/office/drawing/2015/9/8/chartex" xmlns:cx2="http://schemas.microsoft.com/office/drawing/2015/10/21/chartex" xmlns:cx3="http://schemas.microsoft.com/office/drawing/2016/5/9/chartex" xmlns:cx4="http://schemas.microsoft.com/office/drawing/2016/5/10/chartex" xmlns:cx5="http://schemas.microsoft.com/office/drawing/2016/5/11/chartex" xmlns:cx6="http://schemas.microsoft.com/office/drawing/2016/5/12/chartex" xmlns:cx7="http://schemas.microsoft.com/office/drawing/2016/5/13/chartex" xmlns:cx8="http://schemas.microsoft.com/office/drawing/2016/5/14/chartex" xmlns:mc="http://schemas.openxmlformats.org/markup-compatibility/2006" xmlns:aink="http://schemas.microsoft.com/office/drawing/2016/ink" xmlns:am3d="http://schemas.microsoft.com/office/drawing/2017/model3d" xmlns:o="urn:schemas-microsoft-com:office:office" xmlns:oel="http://schemas.microsoft.com/office/2019/extlst" xmlns:r="http://schemas.openxmlformats.org/officeDocument/2006/relationships" xmlns:m="http://schemas.openxmlformats.org/officeDocument/2006/math" xmlns:v="urn:schemas-microsoft-com:vml" xmlns:wp14="http://schemas.microsoft.com/office/word/2010/wordprocessingDrawing" xmlns:wp="http://schemas.openxmlformats.org/drawingml/2006/wordprocessingDrawing" xmlns:w10="urn:schemas-microsoft-com:office:word" xmlns:w="http://schemas.openxmlformats.org/wordprocessingml/2006/main" xmlns:w14="http://schemas.microsoft.com/office/word/2010/wordml" xmlns:w15="http://schemas.microsoft.com/office/word/2012/wordml" xmlns:w16cex="http://schemas.microsoft.com/office/word/2018/wordml/cex" xmlns:w16cid="http://schemas.microsoft.com/office/word/2016/wordml/cid" xmlns:w16="http://schemas.microsoft.com/office/word/2018/wordml" xmlns:w16sdtdh="http://schemas.microsoft.com/office/word/2020/wordml/sdtdatahash" xmlns:w16se="http://schemas.microsoft.com/office/word/2015/wordml/symex" xmlns:wpg="http://schemas.microsoft.com/office/word/2010/wordprocessingGroup" xmlns:wpi="http://schemas.microsoft.com/office/word/2010/wordprocessingInk" xmlns:wne="http://schemas.microsoft.com/office/word/2006/wordml" xmlns:wps="http://schemas.microsoft.com/office/word/2010/wordprocessingShape" mc:Ignorable="w14 w15 w16se w16cid w16 w16cex w16sdtdh wp14">
   <w:sdt>
     <w:sdtPr>
       <w:id w:val="1842246299"/>
@@ -21927,7 +22300,7 @@
     <w:sdtContent>
       <w:p>
         <w:pPr>
-          <w:pStyle w:val="Piedepgina"/>
+          <w:pStyle w:val="Footer"/>
           <w:jc w:val="right"/>
         </w:pPr>
         <w:r>
@@ -21953,14 +22326,14 @@
   </w:sdt>
   <w:p>
     <w:pPr>
-      <w:pStyle w:val="Piedepgina"/>
+      <w:pStyle w:val="Footer"/>
     </w:pPr>
   </w:p>
 </w:ftr>
 </file>
 
 <file path=word/footnotes.xml><?xml version="1.0" encoding="utf-8"?>
-<w:footnotes xmlns:wpc="http://schemas.microsoft.com/office/word/2010/wordprocessingCanvas" xmlns:mc="http://schemas.openxmlformats.org/markup-compatibility/2006" xmlns:o="urn:schemas-microsoft-com:office:office" xmlns:r="http://schemas.openxmlformats.org/officeDocument/2006/relationships" xmlns:m="http://schemas.openxmlformats.org/officeDocument/2006/math" xmlns:v="urn:schemas-microsoft-com:vml" xmlns:wp14="http://schemas.microsoft.com/office/word/2010/wordprocessingDrawing" xmlns:wp="http://schemas.openxmlformats.org/drawingml/2006/wordprocessingDrawing" xmlns:w10="urn:schemas-microsoft-com:office:word" xmlns:w="http://schemas.openxmlformats.org/wordprocessingml/2006/main" xmlns:w14="http://schemas.microsoft.com/office/word/2010/wordml" xmlns:w15="http://schemas.microsoft.com/office/word/2012/wordml" xmlns:wpg="http://schemas.microsoft.com/office/word/2010/wordprocessingGroup" xmlns:wpi="http://schemas.microsoft.com/office/word/2010/wordprocessingInk" xmlns:wne="http://schemas.microsoft.com/office/word/2006/wordml" xmlns:wps="http://schemas.microsoft.com/office/word/2010/wordprocessingShape" mc:Ignorable="w14 w15 wp14">
+<w:footnotes xmlns:wpc="http://schemas.microsoft.com/office/word/2010/wordprocessingCanvas" xmlns:cx="http://schemas.microsoft.com/office/drawing/2014/chartex" xmlns:cx1="http://schemas.microsoft.com/office/drawing/2015/9/8/chartex" xmlns:cx2="http://schemas.microsoft.com/office/drawing/2015/10/21/chartex" xmlns:cx3="http://schemas.microsoft.com/office/drawing/2016/5/9/chartex" xmlns:cx4="http://schemas.microsoft.com/office/drawing/2016/5/10/chartex" xmlns:cx5="http://schemas.microsoft.com/office/drawing/2016/5/11/chartex" xmlns:cx6="http://schemas.microsoft.com/office/drawing/2016/5/12/chartex" xmlns:cx7="http://schemas.microsoft.com/office/drawing/2016/5/13/chartex" xmlns:cx8="http://schemas.microsoft.com/office/drawing/2016/5/14/chartex" xmlns:mc="http://schemas.openxmlformats.org/markup-compatibility/2006" xmlns:aink="http://schemas.microsoft.com/office/drawing/2016/ink" xmlns:am3d="http://schemas.microsoft.com/office/drawing/2017/model3d" xmlns:o="urn:schemas-microsoft-com:office:office" xmlns:oel="http://schemas.microsoft.com/office/2019/extlst" xmlns:r="http://schemas.openxmlformats.org/officeDocument/2006/relationships" xmlns:m="http://schemas.openxmlformats.org/officeDocument/2006/math" xmlns:v="urn:schemas-microsoft-com:vml" xmlns:wp14="http://schemas.microsoft.com/office/word/2010/wordprocessingDrawing" xmlns:wp="http://schemas.openxmlformats.org/drawingml/2006/wordprocessingDrawing" xmlns:w10="urn:schemas-microsoft-com:office:word" xmlns:w="http://schemas.openxmlformats.org/wordprocessingml/2006/main" xmlns:w14="http://schemas.microsoft.com/office/word/2010/wordml" xmlns:w15="http://schemas.microsoft.com/office/word/2012/wordml" xmlns:w16cex="http://schemas.microsoft.com/office/word/2018/wordml/cex" xmlns:w16cid="http://schemas.microsoft.com/office/word/2016/wordml/cid" xmlns:w16="http://schemas.microsoft.com/office/word/2018/wordml" xmlns:w16sdtdh="http://schemas.microsoft.com/office/word/2020/wordml/sdtdatahash" xmlns:w16se="http://schemas.microsoft.com/office/word/2015/wordml/symex" xmlns:wpg="http://schemas.microsoft.com/office/word/2010/wordprocessingGroup" xmlns:wpi="http://schemas.microsoft.com/office/word/2010/wordprocessingInk" xmlns:wne="http://schemas.microsoft.com/office/word/2006/wordml" xmlns:wps="http://schemas.microsoft.com/office/word/2010/wordprocessingShape" mc:Ignorable="w14 w15 w16se w16cid w16 w16cex w16sdtdh wp14">
   <w:footnote w:type="separator" w:id="-1">
     <w:p>
       <w:pPr>
@@ -21985,10 +22358,10 @@
 </file>
 
 <file path=word/header1.xml><?xml version="1.0" encoding="utf-8"?>
-<w:hdr xmlns:wpc="http://schemas.microsoft.com/office/word/2010/wordprocessingCanvas" xmlns:mc="http://schemas.openxmlformats.org/markup-compatibility/2006" xmlns:o="urn:schemas-microsoft-com:office:office" xmlns:r="http://schemas.openxmlformats.org/officeDocument/2006/relationships" xmlns:m="http://schemas.openxmlformats.org/officeDocument/2006/math" xmlns:v="urn:schemas-microsoft-com:vml" xmlns:wp14="http://schemas.microsoft.com/office/word/2010/wordprocessingDrawing" xmlns:wp="http://schemas.openxmlformats.org/drawingml/2006/wordprocessingDrawing" xmlns:w10="urn:schemas-microsoft-com:office:word" xmlns:w="http://schemas.openxmlformats.org/wordprocessingml/2006/main" xmlns:w14="http://schemas.microsoft.com/office/word/2010/wordml" xmlns:w15="http://schemas.microsoft.com/office/word/2012/wordml" xmlns:wpg="http://schemas.microsoft.com/office/word/2010/wordprocessingGroup" xmlns:wpi="http://schemas.microsoft.com/office/word/2010/wordprocessingInk" xmlns:wne="http://schemas.microsoft.com/office/word/2006/wordml" xmlns:wps="http://schemas.microsoft.com/office/word/2010/wordprocessingShape" mc:Ignorable="w14 w15 wp14">
+<w:hdr xmlns:wpc="http://schemas.microsoft.com/office/word/2010/wordprocessingCanvas" xmlns:cx="http://schemas.microsoft.com/office/drawing/2014/chartex" xmlns:cx1="http://schemas.microsoft.com/office/drawing/2015/9/8/chartex" xmlns:cx2="http://schemas.microsoft.com/office/drawing/2015/10/21/chartex" xmlns:cx3="http://schemas.microsoft.com/office/drawing/2016/5/9/chartex" xmlns:cx4="http://schemas.microsoft.com/office/drawing/2016/5/10/chartex" xmlns:cx5="http://schemas.microsoft.com/office/drawing/2016/5/11/chartex" xmlns:cx6="http://schemas.microsoft.com/office/drawing/2016/5/12/chartex" xmlns:cx7="http://schemas.microsoft.com/office/drawing/2016/5/13/chartex" xmlns:cx8="http://schemas.microsoft.com/office/drawing/2016/5/14/chartex" xmlns:mc="http://schemas.openxmlformats.org/markup-compatibility/2006" xmlns:aink="http://schemas.microsoft.com/office/drawing/2016/ink" xmlns:am3d="http://schemas.microsoft.com/office/drawing/2017/model3d" xmlns:o="urn:schemas-microsoft-com:office:office" xmlns:oel="http://schemas.microsoft.com/office/2019/extlst" xmlns:r="http://schemas.openxmlformats.org/officeDocument/2006/relationships" xmlns:m="http://schemas.openxmlformats.org/officeDocument/2006/math" xmlns:v="urn:schemas-microsoft-com:vml" xmlns:wp14="http://schemas.microsoft.com/office/word/2010/wordprocessingDrawing" xmlns:wp="http://schemas.openxmlformats.org/drawingml/2006/wordprocessingDrawing" xmlns:w10="urn:schemas-microsoft-com:office:word" xmlns:w="http://schemas.openxmlformats.org/wordprocessingml/2006/main" xmlns:w14="http://schemas.microsoft.com/office/word/2010/wordml" xmlns:w15="http://schemas.microsoft.com/office/word/2012/wordml" xmlns:w16cex="http://schemas.microsoft.com/office/word/2018/wordml/cex" xmlns:w16cid="http://schemas.microsoft.com/office/word/2016/wordml/cid" xmlns:w16="http://schemas.microsoft.com/office/word/2018/wordml" xmlns:w16sdtdh="http://schemas.microsoft.com/office/word/2020/wordml/sdtdatahash" xmlns:w16se="http://schemas.microsoft.com/office/word/2015/wordml/symex" xmlns:wpg="http://schemas.microsoft.com/office/word/2010/wordprocessingGroup" xmlns:wpi="http://schemas.microsoft.com/office/word/2010/wordprocessingInk" xmlns:wne="http://schemas.microsoft.com/office/word/2006/wordml" xmlns:wps="http://schemas.microsoft.com/office/word/2010/wordprocessingShape" mc:Ignorable="w14 w15 w16se w16cid w16 w16cex w16sdtdh wp14">
   <w:p>
     <w:pPr>
-      <w:pStyle w:val="Encabezado"/>
+      <w:pStyle w:val="Header"/>
       <w:tabs>
         <w:tab w:val="clear" w:pos="4680"/>
         <w:tab w:val="clear" w:pos="9360"/>
@@ -22069,7 +22442,7 @@
   </w:p>
   <w:p>
     <w:pPr>
-      <w:pStyle w:val="Encabezado"/>
+      <w:pStyle w:val="Header"/>
       <w:tabs>
         <w:tab w:val="clear" w:pos="4680"/>
         <w:tab w:val="clear" w:pos="9360"/>
@@ -22094,7 +22467,7 @@
 </file>
 
 <file path=word/numbering.xml><?xml version="1.0" encoding="utf-8"?>
-<w:numbering xmlns:wpc="http://schemas.microsoft.com/office/word/2010/wordprocessingCanvas" xmlns:mc="http://schemas.openxmlformats.org/markup-compatibility/2006" xmlns:o="urn:schemas-microsoft-com:office:office" xmlns:r="http://schemas.openxmlformats.org/officeDocument/2006/relationships" xmlns:m="http://schemas.openxmlformats.org/officeDocument/2006/math" xmlns:v="urn:schemas-microsoft-com:vml" xmlns:wp14="http://schemas.microsoft.com/office/word/2010/wordprocessingDrawing" xmlns:wp="http://schemas.openxmlformats.org/drawingml/2006/wordprocessingDrawing" xmlns:w10="urn:schemas-microsoft-com:office:word" xmlns:w="http://schemas.openxmlformats.org/wordprocessingml/2006/main" xmlns:w14="http://schemas.microsoft.com/office/word/2010/wordml" xmlns:w15="http://schemas.microsoft.com/office/word/2012/wordml" xmlns:wpg="http://schemas.microsoft.com/office/word/2010/wordprocessingGroup" xmlns:wpi="http://schemas.microsoft.com/office/word/2010/wordprocessingInk" xmlns:wne="http://schemas.microsoft.com/office/word/2006/wordml" xmlns:wps="http://schemas.microsoft.com/office/word/2010/wordprocessingShape" mc:Ignorable="w14 w15 wp14">
+<w:numbering xmlns:wpc="http://schemas.microsoft.com/office/word/2010/wordprocessingCanvas" xmlns:cx="http://schemas.microsoft.com/office/drawing/2014/chartex" xmlns:cx1="http://schemas.microsoft.com/office/drawing/2015/9/8/chartex" xmlns:cx2="http://schemas.microsoft.com/office/drawing/2015/10/21/chartex" xmlns:cx3="http://schemas.microsoft.com/office/drawing/2016/5/9/chartex" xmlns:cx4="http://schemas.microsoft.com/office/drawing/2016/5/10/chartex" xmlns:cx5="http://schemas.microsoft.com/office/drawing/2016/5/11/chartex" xmlns:cx6="http://schemas.microsoft.com/office/drawing/2016/5/12/chartex" xmlns:cx7="http://schemas.microsoft.com/office/drawing/2016/5/13/chartex" xmlns:cx8="http://schemas.microsoft.com/office/drawing/2016/5/14/chartex" xmlns:mc="http://schemas.openxmlformats.org/markup-compatibility/2006" xmlns:aink="http://schemas.microsoft.com/office/drawing/2016/ink" xmlns:am3d="http://schemas.microsoft.com/office/drawing/2017/model3d" xmlns:o="urn:schemas-microsoft-com:office:office" xmlns:oel="http://schemas.microsoft.com/office/2019/extlst" xmlns:r="http://schemas.openxmlformats.org/officeDocument/2006/relationships" xmlns:m="http://schemas.openxmlformats.org/officeDocument/2006/math" xmlns:v="urn:schemas-microsoft-com:vml" xmlns:wp14="http://schemas.microsoft.com/office/word/2010/wordprocessingDrawing" xmlns:wp="http://schemas.openxmlformats.org/drawingml/2006/wordprocessingDrawing" xmlns:w10="urn:schemas-microsoft-com:office:word" xmlns:w="http://schemas.openxmlformats.org/wordprocessingml/2006/main" xmlns:w14="http://schemas.microsoft.com/office/word/2010/wordml" xmlns:w15="http://schemas.microsoft.com/office/word/2012/wordml" xmlns:w16cex="http://schemas.microsoft.com/office/word/2018/wordml/cex" xmlns:w16cid="http://schemas.microsoft.com/office/word/2016/wordml/cid" xmlns:w16="http://schemas.microsoft.com/office/word/2018/wordml" xmlns:w16sdtdh="http://schemas.microsoft.com/office/word/2020/wordml/sdtdatahash" xmlns:w16se="http://schemas.microsoft.com/office/word/2015/wordml/symex" xmlns:wpg="http://schemas.microsoft.com/office/word/2010/wordprocessingGroup" xmlns:wpi="http://schemas.microsoft.com/office/word/2010/wordprocessingInk" xmlns:wne="http://schemas.microsoft.com/office/word/2006/wordml" xmlns:wps="http://schemas.microsoft.com/office/word/2010/wordprocessingShape" mc:Ignorable="w14 w15 w16se w16cid w16 w16cex w16sdtdh wp14">
   <w:abstractNum w:abstractNumId="0" w15:restartNumberingAfterBreak="0">
     <w:nsid w:val="07CF3BE5"/>
     <w:multiLevelType w:val="multilevel"/>
@@ -22529,7 +22902,7 @@
     <w:lvl w:ilvl="0">
       <w:start w:val="1"/>
       <w:numFmt w:val="decimal"/>
-      <w:pStyle w:val="Ttulo1"/>
+      <w:pStyle w:val="Heading1"/>
       <w:lvlText w:val="%1"/>
       <w:lvlJc w:val="left"/>
       <w:pPr>
@@ -22539,7 +22912,7 @@
     <w:lvl w:ilvl="1">
       <w:start w:val="1"/>
       <w:numFmt w:val="decimal"/>
-      <w:pStyle w:val="Ttulo2"/>
+      <w:pStyle w:val="Heading2"/>
       <w:lvlText w:val="%1.%2"/>
       <w:lvlJc w:val="left"/>
       <w:pPr>
@@ -22553,7 +22926,7 @@
     <w:lvl w:ilvl="2">
       <w:start w:val="1"/>
       <w:numFmt w:val="decimal"/>
-      <w:pStyle w:val="Ttulo3"/>
+      <w:pStyle w:val="Heading3"/>
       <w:lvlText w:val="%1.%2.%3"/>
       <w:lvlJc w:val="left"/>
       <w:pPr>
@@ -22563,7 +22936,7 @@
     <w:lvl w:ilvl="3">
       <w:start w:val="1"/>
       <w:numFmt w:val="decimal"/>
-      <w:pStyle w:val="Ttulo4"/>
+      <w:pStyle w:val="Heading4"/>
       <w:lvlText w:val="%1.%2.%3.%4"/>
       <w:lvlJc w:val="left"/>
       <w:pPr>
@@ -22573,7 +22946,7 @@
     <w:lvl w:ilvl="4">
       <w:start w:val="1"/>
       <w:numFmt w:val="decimal"/>
-      <w:pStyle w:val="Ttulo5"/>
+      <w:pStyle w:val="Heading5"/>
       <w:lvlText w:val="%1.%2.%3.%4.%5"/>
       <w:lvlJc w:val="left"/>
       <w:pPr>
@@ -22583,7 +22956,7 @@
     <w:lvl w:ilvl="5">
       <w:start w:val="1"/>
       <w:numFmt w:val="decimal"/>
-      <w:pStyle w:val="Ttulo6"/>
+      <w:pStyle w:val="Heading6"/>
       <w:lvlText w:val="%1.%2.%3.%4.%5.%6"/>
       <w:lvlJc w:val="left"/>
       <w:pPr>
@@ -22593,7 +22966,7 @@
     <w:lvl w:ilvl="6">
       <w:start w:val="1"/>
       <w:numFmt w:val="decimal"/>
-      <w:pStyle w:val="Ttulo7"/>
+      <w:pStyle w:val="Heading7"/>
       <w:lvlText w:val="%1.%2.%3.%4.%5.%6.%7"/>
       <w:lvlJc w:val="left"/>
       <w:pPr>
@@ -22603,7 +22976,7 @@
     <w:lvl w:ilvl="7">
       <w:start w:val="1"/>
       <w:numFmt w:val="decimal"/>
-      <w:pStyle w:val="Ttulo8"/>
+      <w:pStyle w:val="Heading8"/>
       <w:lvlText w:val="%1.%2.%3.%4.%5.%6.%7.%8"/>
       <w:lvlJc w:val="left"/>
       <w:pPr>
@@ -22613,7 +22986,7 @@
     <w:lvl w:ilvl="8">
       <w:start w:val="1"/>
       <w:numFmt w:val="decimal"/>
-      <w:pStyle w:val="Ttulo9"/>
+      <w:pStyle w:val="Heading9"/>
       <w:lvlText w:val="%1.%2.%3.%4.%5.%6.%7.%8.%9"/>
       <w:lvlJc w:val="left"/>
       <w:pPr>
@@ -23292,40 +23665,40 @@
       </w:pPr>
     </w:lvl>
   </w:abstractNum>
-  <w:num w:numId="1">
+  <w:num w:numId="1" w16cid:durableId="644041750">
     <w:abstractNumId w:val="4"/>
   </w:num>
-  <w:num w:numId="2">
+  <w:num w:numId="2" w16cid:durableId="279648491">
     <w:abstractNumId w:val="8"/>
   </w:num>
-  <w:num w:numId="3">
+  <w:num w:numId="3" w16cid:durableId="1986278759">
     <w:abstractNumId w:val="1"/>
   </w:num>
-  <w:num w:numId="4">
+  <w:num w:numId="4" w16cid:durableId="542861951">
     <w:abstractNumId w:val="7"/>
   </w:num>
-  <w:num w:numId="5">
+  <w:num w:numId="5" w16cid:durableId="2000188535">
     <w:abstractNumId w:val="9"/>
   </w:num>
-  <w:num w:numId="6">
+  <w:num w:numId="6" w16cid:durableId="1290474326">
     <w:abstractNumId w:val="10"/>
   </w:num>
-  <w:num w:numId="7">
+  <w:num w:numId="7" w16cid:durableId="1836534714">
     <w:abstractNumId w:val="11"/>
   </w:num>
-  <w:num w:numId="8">
+  <w:num w:numId="8" w16cid:durableId="1022704480">
     <w:abstractNumId w:val="3"/>
   </w:num>
-  <w:num w:numId="9">
+  <w:num w:numId="9" w16cid:durableId="98187328">
     <w:abstractNumId w:val="2"/>
   </w:num>
-  <w:num w:numId="10">
+  <w:num w:numId="10" w16cid:durableId="649408720">
     <w:abstractNumId w:val="6"/>
   </w:num>
-  <w:num w:numId="11">
+  <w:num w:numId="11" w16cid:durableId="990132700">
     <w:abstractNumId w:val="0"/>
   </w:num>
-  <w:num w:numId="12">
+  <w:num w:numId="12" w16cid:durableId="382100192">
     <w:abstractNumId w:val="5"/>
   </w:num>
   <w:numIdMacAtCleanup w:val="12"/>
@@ -23333,7 +23706,7 @@
 </file>
 
 <file path=word/styles.xml><?xml version="1.0" encoding="utf-8"?>
-<w:styles xmlns:mc="http://schemas.openxmlformats.org/markup-compatibility/2006" xmlns:r="http://schemas.openxmlformats.org/officeDocument/2006/relationships" xmlns:w="http://schemas.openxmlformats.org/wordprocessingml/2006/main" xmlns:w14="http://schemas.microsoft.com/office/word/2010/wordml" xmlns:w15="http://schemas.microsoft.com/office/word/2012/wordml" mc:Ignorable="w14 w15">
+<w:styles xmlns:mc="http://schemas.openxmlformats.org/markup-compatibility/2006" xmlns:r="http://schemas.openxmlformats.org/officeDocument/2006/relationships" xmlns:w="http://schemas.openxmlformats.org/wordprocessingml/2006/main" xmlns:w14="http://schemas.microsoft.com/office/word/2010/wordml" xmlns:w15="http://schemas.microsoft.com/office/word/2012/wordml" xmlns:w16cex="http://schemas.microsoft.com/office/word/2018/wordml/cex" xmlns:w16cid="http://schemas.microsoft.com/office/word/2016/wordml/cid" xmlns:w16="http://schemas.microsoft.com/office/word/2018/wordml" xmlns:w16sdtdh="http://schemas.microsoft.com/office/word/2020/wordml/sdtdatahash" xmlns:w16se="http://schemas.microsoft.com/office/word/2015/wordml/symex" mc:Ignorable="w14 w15 w16se w16cid w16 w16cex w16sdtdh">
   <w:docDefaults>
     <w:rPrDefault>
       <w:rPr>
@@ -23344,7 +23717,7 @@
     </w:rPrDefault>
     <w:pPrDefault/>
   </w:docDefaults>
-  <w:latentStyles w:defLockedState="0" w:defUIPriority="99" w:defSemiHidden="0" w:defUnhideWhenUsed="0" w:defQFormat="0" w:count="371">
+  <w:latentStyles w:defLockedState="0" w:defUIPriority="99" w:defSemiHidden="0" w:defUnhideWhenUsed="0" w:defQFormat="0" w:count="376">
     <w:lsdException w:name="Normal" w:uiPriority="0" w:qFormat="1"/>
     <w:lsdException w:name="heading 1" w:uiPriority="9" w:qFormat="1"/>
     <w:lsdException w:name="heading 2" w:semiHidden="1" w:uiPriority="9" w:unhideWhenUsed="1" w:qFormat="1"/>
@@ -23716,6 +24089,11 @@
     <w:lsdException w:name="List Table 5 Dark Accent 6" w:uiPriority="50"/>
     <w:lsdException w:name="List Table 6 Colorful Accent 6" w:uiPriority="51"/>
     <w:lsdException w:name="List Table 7 Colorful Accent 6" w:uiPriority="52"/>
+    <w:lsdException w:name="Mention" w:semiHidden="1" w:unhideWhenUsed="1"/>
+    <w:lsdException w:name="Smart Hyperlink" w:semiHidden="1" w:unhideWhenUsed="1"/>
+    <w:lsdException w:name="Hashtag" w:semiHidden="1" w:unhideWhenUsed="1"/>
+    <w:lsdException w:name="Unresolved Mention" w:semiHidden="1" w:unhideWhenUsed="1"/>
+    <w:lsdException w:name="Smart Link" w:semiHidden="1" w:unhideWhenUsed="1"/>
   </w:latentStyles>
   <w:style w:type="paragraph" w:default="1" w:styleId="Normal">
     <w:name w:val="Normal"/>
@@ -23729,11 +24107,11 @@
       <w:sz w:val="24"/>
     </w:rPr>
   </w:style>
-  <w:style w:type="paragraph" w:styleId="Ttulo1">
+  <w:style w:type="paragraph" w:styleId="Heading1">
     <w:name w:val="heading 1"/>
     <w:basedOn w:val="Normal"/>
     <w:next w:val="Normal"/>
-    <w:link w:val="Ttulo1Car"/>
+    <w:link w:val="Heading1Char"/>
     <w:uiPriority w:val="9"/>
     <w:qFormat/>
     <w:rsid w:val="00F140F3"/>
@@ -23753,11 +24131,11 @@
       <w:szCs w:val="32"/>
     </w:rPr>
   </w:style>
-  <w:style w:type="paragraph" w:styleId="Ttulo2">
+  <w:style w:type="paragraph" w:styleId="Heading2">
     <w:name w:val="heading 2"/>
     <w:basedOn w:val="Normal"/>
     <w:next w:val="Normal"/>
-    <w:link w:val="Ttulo2Car"/>
+    <w:link w:val="Heading2Char"/>
     <w:uiPriority w:val="9"/>
     <w:unhideWhenUsed/>
     <w:qFormat/>
@@ -23779,11 +24157,11 @@
       <w:szCs w:val="26"/>
     </w:rPr>
   </w:style>
-  <w:style w:type="paragraph" w:styleId="Ttulo3">
+  <w:style w:type="paragraph" w:styleId="Heading3">
     <w:name w:val="heading 3"/>
     <w:basedOn w:val="Normal"/>
     <w:next w:val="Normal"/>
-    <w:link w:val="Ttulo3Car"/>
+    <w:link w:val="Heading3Char"/>
     <w:uiPriority w:val="9"/>
     <w:unhideWhenUsed/>
     <w:qFormat/>
@@ -23805,11 +24183,11 @@
       <w:szCs w:val="24"/>
     </w:rPr>
   </w:style>
-  <w:style w:type="paragraph" w:styleId="Ttulo4">
+  <w:style w:type="paragraph" w:styleId="Heading4">
     <w:name w:val="heading 4"/>
     <w:basedOn w:val="Normal"/>
     <w:next w:val="Normal"/>
-    <w:link w:val="Ttulo4Car"/>
+    <w:link w:val="Heading4Char"/>
     <w:uiPriority w:val="9"/>
     <w:unhideWhenUsed/>
     <w:qFormat/>
@@ -23831,11 +24209,11 @@
       <w:color w:val="000000" w:themeColor="text1"/>
     </w:rPr>
   </w:style>
-  <w:style w:type="paragraph" w:styleId="Ttulo5">
+  <w:style w:type="paragraph" w:styleId="Heading5">
     <w:name w:val="heading 5"/>
     <w:basedOn w:val="Normal"/>
     <w:next w:val="Normal"/>
-    <w:link w:val="Ttulo5Car"/>
+    <w:link w:val="Heading5Char"/>
     <w:uiPriority w:val="9"/>
     <w:unhideWhenUsed/>
     <w:qFormat/>
@@ -23856,11 +24234,11 @@
       <w:color w:val="000000" w:themeColor="text1"/>
     </w:rPr>
   </w:style>
-  <w:style w:type="paragraph" w:styleId="Ttulo6">
+  <w:style w:type="paragraph" w:styleId="Heading6">
     <w:name w:val="heading 6"/>
     <w:basedOn w:val="Normal"/>
     <w:next w:val="Normal"/>
-    <w:link w:val="Ttulo6Car"/>
+    <w:link w:val="Heading6Char"/>
     <w:uiPriority w:val="9"/>
     <w:unhideWhenUsed/>
     <w:qFormat/>
@@ -23880,11 +24258,11 @@
       <w:color w:val="1F4D78" w:themeColor="accent1" w:themeShade="7F"/>
     </w:rPr>
   </w:style>
-  <w:style w:type="paragraph" w:styleId="Ttulo7">
+  <w:style w:type="paragraph" w:styleId="Heading7">
     <w:name w:val="heading 7"/>
     <w:basedOn w:val="Normal"/>
     <w:next w:val="Normal"/>
-    <w:link w:val="Ttulo7Car"/>
+    <w:link w:val="Heading7Char"/>
     <w:uiPriority w:val="9"/>
     <w:semiHidden/>
     <w:unhideWhenUsed/>
@@ -23907,11 +24285,11 @@
       <w:color w:val="1F4D78" w:themeColor="accent1" w:themeShade="7F"/>
     </w:rPr>
   </w:style>
-  <w:style w:type="paragraph" w:styleId="Ttulo8">
+  <w:style w:type="paragraph" w:styleId="Heading8">
     <w:name w:val="heading 8"/>
     <w:basedOn w:val="Normal"/>
     <w:next w:val="Normal"/>
-    <w:link w:val="Ttulo8Car"/>
+    <w:link w:val="Heading8Char"/>
     <w:uiPriority w:val="9"/>
     <w:semiHidden/>
     <w:unhideWhenUsed/>
@@ -23934,11 +24312,11 @@
       <w:szCs w:val="21"/>
     </w:rPr>
   </w:style>
-  <w:style w:type="paragraph" w:styleId="Ttulo9">
+  <w:style w:type="paragraph" w:styleId="Heading9">
     <w:name w:val="heading 9"/>
     <w:basedOn w:val="Normal"/>
     <w:next w:val="Normal"/>
-    <w:link w:val="Ttulo9Car"/>
+    <w:link w:val="Heading9Char"/>
     <w:uiPriority w:val="9"/>
     <w:semiHidden/>
     <w:unhideWhenUsed/>
@@ -23963,13 +24341,13 @@
       <w:szCs w:val="21"/>
     </w:rPr>
   </w:style>
-  <w:style w:type="character" w:default="1" w:styleId="Fuentedeprrafopredeter">
+  <w:style w:type="character" w:default="1" w:styleId="DefaultParagraphFont">
     <w:name w:val="Default Paragraph Font"/>
     <w:uiPriority w:val="1"/>
     <w:semiHidden/>
     <w:unhideWhenUsed/>
   </w:style>
-  <w:style w:type="table" w:default="1" w:styleId="Tablanormal">
+  <w:style w:type="table" w:default="1" w:styleId="TableNormal">
     <w:name w:val="Normal Table"/>
     <w:uiPriority w:val="99"/>
     <w:semiHidden/>
@@ -23984,32 +24362,32 @@
       </w:tblCellMar>
     </w:tblPr>
   </w:style>
-  <w:style w:type="numbering" w:default="1" w:styleId="Sinlista">
+  <w:style w:type="numbering" w:default="1" w:styleId="NoList">
     <w:name w:val="No List"/>
     <w:uiPriority w:val="99"/>
     <w:semiHidden/>
     <w:unhideWhenUsed/>
   </w:style>
-  <w:style w:type="character" w:customStyle="1" w:styleId="EncabezadoCar">
-    <w:name w:val="Encabezado Car"/>
-    <w:basedOn w:val="Fuentedeprrafopredeter"/>
-    <w:link w:val="Encabezado"/>
+  <w:style w:type="character" w:customStyle="1" w:styleId="HeaderChar">
+    <w:name w:val="Header Char"/>
+    <w:basedOn w:val="DefaultParagraphFont"/>
+    <w:link w:val="Header"/>
     <w:uiPriority w:val="99"/>
     <w:qFormat/>
     <w:rsid w:val="009B4710"/>
   </w:style>
-  <w:style w:type="character" w:customStyle="1" w:styleId="PiedepginaCar">
-    <w:name w:val="Pie de página Car"/>
-    <w:basedOn w:val="Fuentedeprrafopredeter"/>
-    <w:link w:val="Piedepgina"/>
+  <w:style w:type="character" w:customStyle="1" w:styleId="FooterChar">
+    <w:name w:val="Footer Char"/>
+    <w:basedOn w:val="DefaultParagraphFont"/>
+    <w:link w:val="Footer"/>
     <w:uiPriority w:val="99"/>
     <w:qFormat/>
     <w:rsid w:val="009B4710"/>
   </w:style>
-  <w:style w:type="character" w:customStyle="1" w:styleId="Ttulo1Car">
-    <w:name w:val="Título 1 Car"/>
-    <w:basedOn w:val="Fuentedeprrafopredeter"/>
-    <w:link w:val="Ttulo1"/>
+  <w:style w:type="character" w:customStyle="1" w:styleId="Heading1Char">
+    <w:name w:val="Heading 1 Char"/>
+    <w:basedOn w:val="DefaultParagraphFont"/>
+    <w:link w:val="Heading1"/>
     <w:uiPriority w:val="9"/>
     <w:qFormat/>
     <w:rsid w:val="00F140F3"/>
@@ -24021,10 +24399,10 @@
       <w:szCs w:val="32"/>
     </w:rPr>
   </w:style>
-  <w:style w:type="character" w:customStyle="1" w:styleId="Ttulo2Car">
-    <w:name w:val="Título 2 Car"/>
-    <w:basedOn w:val="Fuentedeprrafopredeter"/>
-    <w:link w:val="Ttulo2"/>
+  <w:style w:type="character" w:customStyle="1" w:styleId="Heading2Char">
+    <w:name w:val="Heading 2 Char"/>
+    <w:basedOn w:val="DefaultParagraphFont"/>
+    <w:link w:val="Heading2"/>
     <w:uiPriority w:val="9"/>
     <w:qFormat/>
     <w:rsid w:val="00F140F3"/>
@@ -24036,10 +24414,10 @@
       <w:szCs w:val="26"/>
     </w:rPr>
   </w:style>
-  <w:style w:type="character" w:customStyle="1" w:styleId="Ttulo3Car">
-    <w:name w:val="Título 3 Car"/>
-    <w:basedOn w:val="Fuentedeprrafopredeter"/>
-    <w:link w:val="Ttulo3"/>
+  <w:style w:type="character" w:customStyle="1" w:styleId="Heading3Char">
+    <w:name w:val="Heading 3 Char"/>
+    <w:basedOn w:val="DefaultParagraphFont"/>
+    <w:link w:val="Heading3"/>
     <w:uiPriority w:val="9"/>
     <w:qFormat/>
     <w:rsid w:val="00241700"/>
@@ -24051,10 +24429,10 @@
       <w:szCs w:val="24"/>
     </w:rPr>
   </w:style>
-  <w:style w:type="character" w:customStyle="1" w:styleId="Ttulo4Car">
-    <w:name w:val="Título 4 Car"/>
-    <w:basedOn w:val="Fuentedeprrafopredeter"/>
-    <w:link w:val="Ttulo4"/>
+  <w:style w:type="character" w:customStyle="1" w:styleId="Heading4Char">
+    <w:name w:val="Heading 4 Char"/>
+    <w:basedOn w:val="DefaultParagraphFont"/>
+    <w:link w:val="Heading4"/>
     <w:uiPriority w:val="9"/>
     <w:qFormat/>
     <w:rsid w:val="00881055"/>
@@ -24068,7 +24446,7 @@
   </w:style>
   <w:style w:type="character" w:customStyle="1" w:styleId="InternetLink">
     <w:name w:val="Internet Link"/>
-    <w:basedOn w:val="Fuentedeprrafopredeter"/>
+    <w:basedOn w:val="DefaultParagraphFont"/>
     <w:uiPriority w:val="99"/>
     <w:unhideWhenUsed/>
     <w:rsid w:val="00144C3A"/>
@@ -24077,10 +24455,10 @@
       <w:u w:val="single"/>
     </w:rPr>
   </w:style>
-  <w:style w:type="character" w:customStyle="1" w:styleId="Ttulo5Car">
-    <w:name w:val="Título 5 Car"/>
-    <w:basedOn w:val="Fuentedeprrafopredeter"/>
-    <w:link w:val="Ttulo5"/>
+  <w:style w:type="character" w:customStyle="1" w:styleId="Heading5Char">
+    <w:name w:val="Heading 5 Char"/>
+    <w:basedOn w:val="DefaultParagraphFont"/>
+    <w:link w:val="Heading5"/>
     <w:uiPriority w:val="9"/>
     <w:qFormat/>
     <w:rsid w:val="0034032F"/>
@@ -24091,10 +24469,10 @@
       <w:sz w:val="24"/>
     </w:rPr>
   </w:style>
-  <w:style w:type="character" w:customStyle="1" w:styleId="Ttulo6Car">
-    <w:name w:val="Título 6 Car"/>
-    <w:basedOn w:val="Fuentedeprrafopredeter"/>
-    <w:link w:val="Ttulo6"/>
+  <w:style w:type="character" w:customStyle="1" w:styleId="Heading6Char">
+    <w:name w:val="Heading 6 Char"/>
+    <w:basedOn w:val="DefaultParagraphFont"/>
+    <w:link w:val="Heading6"/>
     <w:uiPriority w:val="9"/>
     <w:qFormat/>
     <w:rsid w:val="00420638"/>
@@ -24104,10 +24482,10 @@
       <w:sz w:val="24"/>
     </w:rPr>
   </w:style>
-  <w:style w:type="character" w:customStyle="1" w:styleId="Ttulo7Car">
-    <w:name w:val="Título 7 Car"/>
-    <w:basedOn w:val="Fuentedeprrafopredeter"/>
-    <w:link w:val="Ttulo7"/>
+  <w:style w:type="character" w:customStyle="1" w:styleId="Heading7Char">
+    <w:name w:val="Heading 7 Char"/>
+    <w:basedOn w:val="DefaultParagraphFont"/>
+    <w:link w:val="Heading7"/>
     <w:uiPriority w:val="9"/>
     <w:semiHidden/>
     <w:qFormat/>
@@ -24120,10 +24498,10 @@
       <w:sz w:val="24"/>
     </w:rPr>
   </w:style>
-  <w:style w:type="character" w:customStyle="1" w:styleId="Ttulo8Car">
-    <w:name w:val="Título 8 Car"/>
-    <w:basedOn w:val="Fuentedeprrafopredeter"/>
-    <w:link w:val="Ttulo8"/>
+  <w:style w:type="character" w:customStyle="1" w:styleId="Heading8Char">
+    <w:name w:val="Heading 8 Char"/>
+    <w:basedOn w:val="DefaultParagraphFont"/>
+    <w:link w:val="Heading8"/>
     <w:uiPriority w:val="9"/>
     <w:semiHidden/>
     <w:qFormat/>
@@ -24135,10 +24513,10 @@
       <w:szCs w:val="21"/>
     </w:rPr>
   </w:style>
-  <w:style w:type="character" w:customStyle="1" w:styleId="Ttulo9Car">
-    <w:name w:val="Título 9 Car"/>
-    <w:basedOn w:val="Fuentedeprrafopredeter"/>
-    <w:link w:val="Ttulo9"/>
+  <w:style w:type="character" w:customStyle="1" w:styleId="Heading9Char">
+    <w:name w:val="Heading 9 Char"/>
+    <w:basedOn w:val="DefaultParagraphFont"/>
+    <w:link w:val="Heading9"/>
     <w:uiPriority w:val="9"/>
     <w:semiHidden/>
     <w:qFormat/>
@@ -24505,7 +24883,7 @@
   <w:style w:type="paragraph" w:customStyle="1" w:styleId="Heading">
     <w:name w:val="Heading"/>
     <w:basedOn w:val="Normal"/>
-    <w:next w:val="Textoindependiente"/>
+    <w:next w:val="BodyText"/>
     <w:qFormat/>
     <w:pPr>
       <w:keepNext/>
@@ -24517,21 +24895,21 @@
       <w:szCs w:val="28"/>
     </w:rPr>
   </w:style>
-  <w:style w:type="paragraph" w:styleId="Textoindependiente">
+  <w:style w:type="paragraph" w:styleId="BodyText">
     <w:name w:val="Body Text"/>
     <w:basedOn w:val="Normal"/>
     <w:pPr>
       <w:spacing w:after="140" w:line="276" w:lineRule="auto"/>
     </w:pPr>
   </w:style>
-  <w:style w:type="paragraph" w:styleId="Lista">
+  <w:style w:type="paragraph" w:styleId="List">
     <w:name w:val="List"/>
-    <w:basedOn w:val="Textoindependiente"/>
+    <w:basedOn w:val="BodyText"/>
     <w:rPr>
       <w:rFonts w:cs="Lohit Devanagari"/>
     </w:rPr>
   </w:style>
-  <w:style w:type="paragraph" w:styleId="Descripcin">
+  <w:style w:type="paragraph" w:styleId="Caption">
     <w:name w:val="caption"/>
     <w:basedOn w:val="Normal"/>
     <w:qFormat/>
@@ -24557,10 +24935,10 @@
       <w:rFonts w:cs="Lohit Devanagari"/>
     </w:rPr>
   </w:style>
-  <w:style w:type="paragraph" w:styleId="Encabezado">
+  <w:style w:type="paragraph" w:styleId="Header">
     <w:name w:val="header"/>
     <w:basedOn w:val="Normal"/>
-    <w:link w:val="EncabezadoCar"/>
+    <w:link w:val="HeaderChar"/>
     <w:uiPriority w:val="99"/>
     <w:unhideWhenUsed/>
     <w:rsid w:val="009B4710"/>
@@ -24572,10 +24950,10 @@
       <w:spacing w:after="0" w:line="240" w:lineRule="auto"/>
     </w:pPr>
   </w:style>
-  <w:style w:type="paragraph" w:styleId="Piedepgina">
+  <w:style w:type="paragraph" w:styleId="Footer">
     <w:name w:val="footer"/>
     <w:basedOn w:val="Normal"/>
-    <w:link w:val="PiedepginaCar"/>
+    <w:link w:val="FooterChar"/>
     <w:uiPriority w:val="99"/>
     <w:unhideWhenUsed/>
     <w:rsid w:val="009B4710"/>
@@ -24587,7 +24965,7 @@
       <w:spacing w:after="0" w:line="240" w:lineRule="auto"/>
     </w:pPr>
   </w:style>
-  <w:style w:type="paragraph" w:styleId="Prrafodelista">
+  <w:style w:type="paragraph" w:styleId="ListParagraph">
     <w:name w:val="List Paragraph"/>
     <w:basedOn w:val="Normal"/>
     <w:uiPriority w:val="34"/>
@@ -24605,9 +24983,9 @@
       <w:lang w:val="es-ES"/>
     </w:rPr>
   </w:style>
-  <w:style w:type="paragraph" w:styleId="TtulodeTDC">
+  <w:style w:type="paragraph" w:styleId="TOCHeading">
     <w:name w:val="TOC Heading"/>
-    <w:basedOn w:val="Ttulo1"/>
+    <w:basedOn w:val="Heading1"/>
     <w:next w:val="Normal"/>
     <w:uiPriority w:val="39"/>
     <w:unhideWhenUsed/>
@@ -24626,7 +25004,7 @@
       <w:lang w:val="es-CR" w:eastAsia="es-CR"/>
     </w:rPr>
   </w:style>
-  <w:style w:type="paragraph" w:styleId="TDC1">
+  <w:style w:type="paragraph" w:styleId="TOC1">
     <w:name w:val="toc 1"/>
     <w:basedOn w:val="Normal"/>
     <w:next w:val="Normal"/>
@@ -24638,7 +25016,7 @@
       <w:spacing w:after="100"/>
     </w:pPr>
   </w:style>
-  <w:style w:type="paragraph" w:styleId="TDC3">
+  <w:style w:type="paragraph" w:styleId="TOC3">
     <w:name w:val="toc 3"/>
     <w:basedOn w:val="Normal"/>
     <w:next w:val="Normal"/>
@@ -24651,7 +25029,7 @@
       <w:ind w:left="480"/>
     </w:pPr>
   </w:style>
-  <w:style w:type="paragraph" w:styleId="TDC2">
+  <w:style w:type="paragraph" w:styleId="TOC2">
     <w:name w:val="toc 2"/>
     <w:basedOn w:val="Normal"/>
     <w:next w:val="Normal"/>
@@ -24664,9 +25042,9 @@
       <w:ind w:left="240"/>
     </w:pPr>
   </w:style>
-  <w:style w:type="table" w:styleId="Tablaconcuadrcula">
+  <w:style w:type="table" w:styleId="TableGrid">
     <w:name w:val="Table Grid"/>
-    <w:basedOn w:val="Tablanormal"/>
+    <w:basedOn w:val="TableNormal"/>
     <w:rsid w:val="00875B99"/>
     <w:rPr>
       <w:szCs w:val="20"/>
@@ -24683,9 +25061,9 @@
       </w:tblBorders>
     </w:tblPr>
   </w:style>
-  <w:style w:type="character" w:styleId="Hipervnculo">
+  <w:style w:type="character" w:styleId="Hyperlink">
     <w:name w:val="Hyperlink"/>
-    <w:basedOn w:val="Fuentedeprrafopredeter"/>
+    <w:basedOn w:val="DefaultParagraphFont"/>
     <w:uiPriority w:val="99"/>
     <w:unhideWhenUsed/>
     <w:rsid w:val="00B94C97"/>

</xml_diff>

<commit_message>
Avance para registrar el detalle de ejercicios de una rutina (backend)
</commit_message>
<xml_diff>
--- a/Documentation/Proyecto_programado.docx
+++ b/Documentation/Proyecto_programado.docx
@@ -2740,27 +2740,7 @@
           <w:szCs w:val="24"/>
           <w:lang w:val="es-CR"/>
         </w:rPr>
-        <w:t xml:space="preserve">Todas las páginas realizadas deben visualizarse de la misma forma en cualquier resolución, por lo que debe hacer uso de la librería </w:t>
-      </w:r>
-      <w:proofErr w:type="spellStart"/>
-      <w:r>
-        <w:rPr>
-          <w:strike/>
-          <w:sz w:val="24"/>
-          <w:szCs w:val="24"/>
-          <w:lang w:val="es-CR"/>
-        </w:rPr>
-        <w:t>bootstrap</w:t>
-      </w:r>
-      <w:proofErr w:type="spellEnd"/>
-      <w:r>
-        <w:rPr>
-          <w:strike/>
-          <w:sz w:val="24"/>
-          <w:szCs w:val="24"/>
-          <w:lang w:val="es-CR"/>
-        </w:rPr>
-        <w:t>, en todos los formularios, botones y por ende páginas que realice.</w:t>
+        <w:t>Todas las páginas realizadas deben visualizarse de la misma forma en cualquier resolución, por lo que debe hacer uso de la librería bootstrap, en todos los formularios, botones y por ende páginas que realice.</w:t>
       </w:r>
     </w:p>
     <w:p>
@@ -2867,27 +2847,7 @@
           <w:szCs w:val="24"/>
           <w:lang w:val="es-CR"/>
         </w:rPr>
-        <w:t>Debe existir un menú principal, un encabezado con el logo de la organización y un pie de página, los cuales deben visualizarse en todas las páginas, para lo cual debe hacer uso de “</w:t>
-      </w:r>
-      <w:proofErr w:type="spellStart"/>
-      <w:r>
-        <w:rPr>
-          <w:strike/>
-          <w:sz w:val="24"/>
-          <w:szCs w:val="24"/>
-          <w:lang w:val="es-CR"/>
-        </w:rPr>
-        <w:t>layout</w:t>
-      </w:r>
-      <w:proofErr w:type="spellEnd"/>
-      <w:r>
-        <w:rPr>
-          <w:strike/>
-          <w:sz w:val="24"/>
-          <w:szCs w:val="24"/>
-          <w:lang w:val="es-CR"/>
-        </w:rPr>
-        <w:t>”.</w:t>
+        <w:t>Debe existir un menú principal, un encabezado con el logo de la organización y un pie de página, los cuales deben visualizarse en todas las páginas, para lo cual debe hacer uso de “layout”.</w:t>
       </w:r>
     </w:p>
     <w:p>
@@ -2943,27 +2903,7 @@
           <w:highlight w:val="yellow"/>
           <w:lang w:val="es-CR"/>
         </w:rPr>
-        <w:t xml:space="preserve">Todos los controles y variables deben utilizar la nomenclatura </w:t>
-      </w:r>
-      <w:proofErr w:type="spellStart"/>
-      <w:r>
-        <w:rPr>
-          <w:sz w:val="24"/>
-          <w:szCs w:val="24"/>
-          <w:highlight w:val="yellow"/>
-          <w:lang w:val="es-CR"/>
-        </w:rPr>
-        <w:t>lowerCamelCase</w:t>
-      </w:r>
-      <w:proofErr w:type="spellEnd"/>
-      <w:r>
-        <w:rPr>
-          <w:sz w:val="24"/>
-          <w:szCs w:val="24"/>
-          <w:highlight w:val="yellow"/>
-          <w:lang w:val="es-CR"/>
-        </w:rPr>
-        <w:t xml:space="preserve"> haciendo uso de nombres descriptivos y que sean utilizados de forma estándar en todo el proyecto.</w:t>
+        <w:t>Todos los controles y variables deben utilizar la nomenclatura lowerCamelCase haciendo uso de nombres descriptivos y que sean utilizados de forma estándar en todo el proyecto.</w:t>
       </w:r>
     </w:p>
     <w:p>
@@ -3017,27 +2957,7 @@
           <w:highlight w:val="yellow"/>
           <w:lang w:val="es-CR"/>
         </w:rPr>
-        <w:t>Debe agrupar el código de la siguiente manera haciendo uso de la etiqueta “</w:t>
-      </w:r>
-      <w:proofErr w:type="spellStart"/>
-      <w:r>
-        <w:rPr>
-          <w:sz w:val="24"/>
-          <w:szCs w:val="24"/>
-          <w:highlight w:val="yellow"/>
-          <w:lang w:val="es-CR"/>
-        </w:rPr>
-        <w:t>Region</w:t>
-      </w:r>
-      <w:proofErr w:type="spellEnd"/>
-      <w:r>
-        <w:rPr>
-          <w:sz w:val="24"/>
-          <w:szCs w:val="24"/>
-          <w:highlight w:val="yellow"/>
-          <w:lang w:val="es-CR"/>
-        </w:rPr>
-        <w:t>”:</w:t>
+        <w:t>Debe agrupar el código de la siguiente manera haciendo uso de la etiqueta “Region”:</w:t>
       </w:r>
     </w:p>
     <w:p>
@@ -3064,19 +2984,8 @@
           <w:highlight w:val="yellow"/>
           <w:lang w:val="es-CR"/>
         </w:rPr>
-        <w:t>Sets/</w:t>
+        <w:t>Sets/Gets</w:t>
       </w:r>
-      <w:proofErr w:type="spellStart"/>
-      <w:r>
-        <w:rPr>
-          <w:sz w:val="24"/>
-          <w:szCs w:val="24"/>
-          <w:highlight w:val="yellow"/>
-          <w:lang w:val="es-CR"/>
-        </w:rPr>
-        <w:t>Gets</w:t>
-      </w:r>
-      <w:proofErr w:type="spellEnd"/>
     </w:p>
     <w:p>
       <w:pPr>
@@ -3275,27 +3184,7 @@
           <w:lang w:val="es-CR"/>
         </w:rPr>
         <w:lastRenderedPageBreak/>
-        <w:t xml:space="preserve">ser estándar en toda la aplicación, por lo que debe seleccionar si desea mostrarlos haciendo uso de controles tipo </w:t>
-      </w:r>
-      <w:proofErr w:type="spellStart"/>
-      <w:r>
-        <w:rPr>
-          <w:sz w:val="24"/>
-          <w:szCs w:val="24"/>
-          <w:highlight w:val="yellow"/>
-          <w:lang w:val="es-CR"/>
-        </w:rPr>
-        <w:t>label</w:t>
-      </w:r>
-      <w:proofErr w:type="spellEnd"/>
-      <w:r>
-        <w:rPr>
-          <w:sz w:val="24"/>
-          <w:szCs w:val="24"/>
-          <w:highlight w:val="yellow"/>
-          <w:lang w:val="es-CR"/>
-        </w:rPr>
-        <w:t xml:space="preserve"> o de mensajes emergentes.</w:t>
+        <w:t>ser estándar en toda la aplicación, por lo que debe seleccionar si desea mostrarlos haciendo uso de controles tipo label o de mensajes emergentes.</w:t>
       </w:r>
     </w:p>
     <w:p>
@@ -3315,35 +3204,15 @@
         </w:rPr>
       </w:pPr>
       <w:bookmarkStart w:id="7" w:name="_Toc72443709"/>
-      <w:proofErr w:type="spellStart"/>
       <w:r>
         <w:rPr>
           <w:rStyle w:val="Heading3Char"/>
           <w:rFonts w:cs="Arial"/>
           <w:bCs/>
         </w:rPr>
-        <w:t>Tecnologías</w:t>
-      </w:r>
-      <w:proofErr w:type="spellEnd"/>
-      <w:r>
-        <w:rPr>
-          <w:rStyle w:val="Heading3Char"/>
-          <w:rFonts w:cs="Arial"/>
-          <w:bCs/>
-        </w:rPr>
-        <w:t xml:space="preserve"> a </w:t>
-      </w:r>
-      <w:proofErr w:type="spellStart"/>
-      <w:r>
-        <w:rPr>
-          <w:rStyle w:val="Heading3Char"/>
-          <w:rFonts w:cs="Arial"/>
-          <w:bCs/>
-        </w:rPr>
-        <w:t>utilizar</w:t>
+        <w:t>Tecnologías a utilizar</w:t>
       </w:r>
       <w:bookmarkEnd w:id="7"/>
-      <w:proofErr w:type="spellEnd"/>
     </w:p>
     <w:p>
       <w:pPr>
@@ -3460,61 +3329,7 @@
           <w:szCs w:val="24"/>
           <w:lang w:val="es-CR"/>
         </w:rPr>
-        <w:t xml:space="preserve">Eventos </w:t>
-      </w:r>
-      <w:proofErr w:type="spellStart"/>
-      <w:r>
-        <w:rPr>
-          <w:sz w:val="24"/>
-          <w:szCs w:val="24"/>
-          <w:lang w:val="es-CR"/>
-        </w:rPr>
-        <w:t>onClick</w:t>
-      </w:r>
-      <w:proofErr w:type="spellEnd"/>
-      <w:r>
-        <w:rPr>
-          <w:sz w:val="24"/>
-          <w:szCs w:val="24"/>
-          <w:lang w:val="es-CR"/>
-        </w:rPr>
-        <w:t xml:space="preserve">, </w:t>
-      </w:r>
-      <w:proofErr w:type="spellStart"/>
-      <w:r>
-        <w:rPr>
-          <w:sz w:val="24"/>
-          <w:szCs w:val="24"/>
-          <w:lang w:val="es-CR"/>
-        </w:rPr>
-        <w:t>onBlur</w:t>
-      </w:r>
-      <w:proofErr w:type="spellEnd"/>
-      <w:r>
-        <w:rPr>
-          <w:sz w:val="24"/>
-          <w:szCs w:val="24"/>
-          <w:lang w:val="es-CR"/>
-        </w:rPr>
-        <w:t xml:space="preserve">, </w:t>
-      </w:r>
-      <w:proofErr w:type="spellStart"/>
-      <w:r>
-        <w:rPr>
-          <w:sz w:val="24"/>
-          <w:szCs w:val="24"/>
-          <w:lang w:val="es-CR"/>
-        </w:rPr>
-        <w:t>onChange</w:t>
-      </w:r>
-      <w:proofErr w:type="spellEnd"/>
-      <w:r>
-        <w:rPr>
-          <w:sz w:val="24"/>
-          <w:szCs w:val="24"/>
-          <w:lang w:val="es-CR"/>
-        </w:rPr>
-        <w:t>.</w:t>
+        <w:t>Eventos onClick, onBlur, onChange.</w:t>
       </w:r>
     </w:p>
     <w:p>
@@ -3562,61 +3377,7 @@
           <w:szCs w:val="24"/>
           <w:lang w:val="es-CR"/>
         </w:rPr>
-        <w:t xml:space="preserve">Debe hacer uso de los verbos </w:t>
-      </w:r>
-      <w:proofErr w:type="spellStart"/>
-      <w:r>
-        <w:rPr>
-          <w:sz w:val="24"/>
-          <w:szCs w:val="24"/>
-          <w:lang w:val="es-CR"/>
-        </w:rPr>
-        <w:t>get</w:t>
-      </w:r>
-      <w:proofErr w:type="spellEnd"/>
-      <w:r>
-        <w:rPr>
-          <w:sz w:val="24"/>
-          <w:szCs w:val="24"/>
-          <w:lang w:val="es-CR"/>
-        </w:rPr>
-        <w:t xml:space="preserve">, post, </w:t>
-      </w:r>
-      <w:proofErr w:type="spellStart"/>
-      <w:r>
-        <w:rPr>
-          <w:sz w:val="24"/>
-          <w:szCs w:val="24"/>
-          <w:lang w:val="es-CR"/>
-        </w:rPr>
-        <w:t>delete</w:t>
-      </w:r>
-      <w:proofErr w:type="spellEnd"/>
-      <w:r>
-        <w:rPr>
-          <w:sz w:val="24"/>
-          <w:szCs w:val="24"/>
-          <w:lang w:val="es-CR"/>
-        </w:rPr>
-        <w:t xml:space="preserve"> y </w:t>
-      </w:r>
-      <w:proofErr w:type="spellStart"/>
-      <w:r>
-        <w:rPr>
-          <w:sz w:val="24"/>
-          <w:szCs w:val="24"/>
-          <w:lang w:val="es-CR"/>
-        </w:rPr>
-        <w:t>put</w:t>
-      </w:r>
-      <w:proofErr w:type="spellEnd"/>
-      <w:r>
-        <w:rPr>
-          <w:sz w:val="24"/>
-          <w:szCs w:val="24"/>
-          <w:lang w:val="es-CR"/>
-        </w:rPr>
-        <w:t>.</w:t>
+        <w:t>Debe hacer uso de los verbos get, post, delete y put.</w:t>
       </w:r>
     </w:p>
     <w:p>
@@ -3659,7 +3420,6 @@
           <w:lang w:val="es-CR"/>
         </w:rPr>
       </w:pPr>
-      <w:proofErr w:type="spellStart"/>
       <w:r>
         <w:rPr>
           <w:strike/>
@@ -3669,7 +3429,6 @@
         </w:rPr>
         <w:t>Datepicker</w:t>
       </w:r>
-      <w:proofErr w:type="spellEnd"/>
     </w:p>
     <w:p>
       <w:pPr>
@@ -3686,7 +3445,6 @@
           <w:lang w:val="es-CR"/>
         </w:rPr>
       </w:pPr>
-      <w:proofErr w:type="spellStart"/>
       <w:r>
         <w:rPr>
           <w:sz w:val="24"/>
@@ -3695,7 +3453,6 @@
         </w:rPr>
         <w:t>Tabs</w:t>
       </w:r>
-      <w:proofErr w:type="spellEnd"/>
     </w:p>
     <w:p>
       <w:pPr>
@@ -3712,7 +3469,6 @@
           <w:lang w:val="es-CR"/>
         </w:rPr>
       </w:pPr>
-      <w:proofErr w:type="spellStart"/>
       <w:r>
         <w:rPr>
           <w:sz w:val="24"/>
@@ -3721,7 +3477,6 @@
         </w:rPr>
         <w:t>Dialog</w:t>
       </w:r>
-      <w:proofErr w:type="spellEnd"/>
     </w:p>
     <w:p>
       <w:pPr>
@@ -3738,7 +3493,6 @@
           <w:lang w:val="es-CR"/>
         </w:rPr>
       </w:pPr>
-      <w:proofErr w:type="spellStart"/>
       <w:r>
         <w:rPr>
           <w:sz w:val="24"/>
@@ -3747,7 +3501,6 @@
         </w:rPr>
         <w:t>ToolTip</w:t>
       </w:r>
-      <w:proofErr w:type="spellEnd"/>
     </w:p>
     <w:p>
       <w:pPr>
@@ -3770,18 +3523,8 @@
           <w:szCs w:val="24"/>
           <w:lang w:val="es-CR"/>
         </w:rPr>
-        <w:t xml:space="preserve">Drag and </w:t>
+        <w:t>Drag and Drop</w:t>
       </w:r>
-      <w:proofErr w:type="spellStart"/>
-      <w:r>
-        <w:rPr>
-          <w:sz w:val="24"/>
-          <w:szCs w:val="24"/>
-          <w:lang w:val="es-CR"/>
-        </w:rPr>
-        <w:t>Drop</w:t>
-      </w:r>
-      <w:proofErr w:type="spellEnd"/>
     </w:p>
     <w:p>
       <w:pPr>
@@ -3804,25 +3547,7 @@
           <w:szCs w:val="24"/>
           <w:lang w:val="es-CR"/>
         </w:rPr>
-        <w:t xml:space="preserve">Kendo: debe utilizar al menos el </w:t>
-      </w:r>
-      <w:proofErr w:type="spellStart"/>
-      <w:r>
-        <w:rPr>
-          <w:sz w:val="24"/>
-          <w:szCs w:val="24"/>
-          <w:lang w:val="es-CR"/>
-        </w:rPr>
-        <w:t>Datagrid</w:t>
-      </w:r>
-      <w:proofErr w:type="spellEnd"/>
-      <w:r>
-        <w:rPr>
-          <w:sz w:val="24"/>
-          <w:szCs w:val="24"/>
-          <w:lang w:val="es-CR"/>
-        </w:rPr>
-        <w:t>.</w:t>
+        <w:t>Kendo: debe utilizar al menos el Datagrid.</w:t>
       </w:r>
     </w:p>
     <w:p>
@@ -3848,27 +3573,7 @@
           <w:szCs w:val="24"/>
           <w:lang w:val="es-CR"/>
         </w:rPr>
-        <w:t xml:space="preserve">jQuery </w:t>
-      </w:r>
-      <w:proofErr w:type="spellStart"/>
-      <w:r>
-        <w:rPr>
-          <w:strike/>
-          <w:sz w:val="24"/>
-          <w:szCs w:val="24"/>
-          <w:lang w:val="es-CR"/>
-        </w:rPr>
-        <w:t>Validate</w:t>
-      </w:r>
-      <w:proofErr w:type="spellEnd"/>
-      <w:r>
-        <w:rPr>
-          <w:strike/>
-          <w:sz w:val="24"/>
-          <w:szCs w:val="24"/>
-          <w:lang w:val="es-CR"/>
-        </w:rPr>
-        <w:t>: debe configurarlo desde JavaScript en al menos 2 formularios.</w:t>
+        <w:t>jQuery Validate: debe configurarlo desde JavaScript en al menos 2 formularios.</w:t>
       </w:r>
     </w:p>
     <w:p>
@@ -3958,7 +3663,6 @@
           <w:lang w:val="es-CR"/>
         </w:rPr>
       </w:pPr>
-      <w:proofErr w:type="spellStart"/>
       <w:r>
         <w:rPr>
           <w:sz w:val="24"/>
@@ -3967,7 +3671,6 @@
         </w:rPr>
         <w:t>Geolocation</w:t>
       </w:r>
-      <w:proofErr w:type="spellEnd"/>
     </w:p>
     <w:p>
       <w:pPr>
@@ -4014,18 +3717,8 @@
           <w:szCs w:val="24"/>
           <w:lang w:val="es-CR"/>
         </w:rPr>
-        <w:t xml:space="preserve">Css3 </w:t>
+        <w:t>Css3 sprites</w:t>
       </w:r>
-      <w:proofErr w:type="spellStart"/>
-      <w:r>
-        <w:rPr>
-          <w:sz w:val="24"/>
-          <w:szCs w:val="24"/>
-          <w:lang w:val="es-CR"/>
-        </w:rPr>
-        <w:t>sprites</w:t>
-      </w:r>
-      <w:proofErr w:type="spellEnd"/>
     </w:p>
     <w:p>
       <w:pPr>
@@ -4050,39 +3743,8 @@
           <w:szCs w:val="24"/>
           <w:lang w:val="es-CR"/>
         </w:rPr>
-        <w:t xml:space="preserve">Css3 </w:t>
+        <w:t>Css3 rounded corners</w:t>
       </w:r>
-      <w:proofErr w:type="spellStart"/>
-      <w:r>
-        <w:rPr>
-          <w:strike/>
-          <w:sz w:val="24"/>
-          <w:szCs w:val="24"/>
-          <w:lang w:val="es-CR"/>
-        </w:rPr>
-        <w:t>rounded</w:t>
-      </w:r>
-      <w:proofErr w:type="spellEnd"/>
-      <w:r>
-        <w:rPr>
-          <w:strike/>
-          <w:sz w:val="24"/>
-          <w:szCs w:val="24"/>
-          <w:lang w:val="es-CR"/>
-        </w:rPr>
-        <w:t xml:space="preserve"> </w:t>
-      </w:r>
-      <w:proofErr w:type="spellStart"/>
-      <w:r>
-        <w:rPr>
-          <w:strike/>
-          <w:sz w:val="24"/>
-          <w:szCs w:val="24"/>
-          <w:lang w:val="es-CR"/>
-        </w:rPr>
-        <w:t>corners</w:t>
-      </w:r>
-      <w:proofErr w:type="spellEnd"/>
     </w:p>
     <w:p>
       <w:pPr>
@@ -4105,18 +3767,8 @@
           <w:szCs w:val="24"/>
           <w:lang w:val="es-CR"/>
         </w:rPr>
-        <w:t xml:space="preserve">Css3 </w:t>
+        <w:t>Css3 gradients</w:t>
       </w:r>
-      <w:proofErr w:type="spellStart"/>
-      <w:r>
-        <w:rPr>
-          <w:sz w:val="24"/>
-          <w:szCs w:val="24"/>
-          <w:lang w:val="es-CR"/>
-        </w:rPr>
-        <w:t>gradients</w:t>
-      </w:r>
-      <w:proofErr w:type="spellEnd"/>
     </w:p>
     <w:p>
       <w:pPr>
@@ -4141,27 +3793,7 @@
           <w:szCs w:val="24"/>
           <w:lang w:val="es-CR"/>
         </w:rPr>
-        <w:t xml:space="preserve">Bootstrap: como se mencionó en el apartado 2.1.1, todos los formularios, botones y páginas desarrolladas deben utilizar las respectivas clases de </w:t>
-      </w:r>
-      <w:proofErr w:type="spellStart"/>
-      <w:r>
-        <w:rPr>
-          <w:strike/>
-          <w:sz w:val="24"/>
-          <w:szCs w:val="24"/>
-          <w:lang w:val="es-CR"/>
-        </w:rPr>
-        <w:t>bootstrap</w:t>
-      </w:r>
-      <w:proofErr w:type="spellEnd"/>
-      <w:r>
-        <w:rPr>
-          <w:strike/>
-          <w:sz w:val="24"/>
-          <w:szCs w:val="24"/>
-          <w:lang w:val="es-CR"/>
-        </w:rPr>
-        <w:t>. Adicional a lo anterior debe implementar:</w:t>
+        <w:t>Bootstrap: como se mencionó en el apartado 2.1.1, todos los formularios, botones y páginas desarrolladas deben utilizar las respectivas clases de bootstrap. Adicional a lo anterior debe implementar:</w:t>
       </w:r>
     </w:p>
     <w:p>
@@ -4180,7 +3812,6 @@
           <w:lang w:val="es-CR"/>
         </w:rPr>
       </w:pPr>
-      <w:proofErr w:type="spellStart"/>
       <w:r>
         <w:rPr>
           <w:strike/>
@@ -4190,7 +3821,6 @@
         </w:rPr>
         <w:t>Navbar</w:t>
       </w:r>
-      <w:proofErr w:type="spellEnd"/>
     </w:p>
     <w:p>
       <w:pPr>
@@ -4208,7 +3838,6 @@
           <w:lang w:val="es-CR"/>
         </w:rPr>
       </w:pPr>
-      <w:proofErr w:type="spellStart"/>
       <w:r>
         <w:rPr>
           <w:strike/>
@@ -4218,7 +3847,6 @@
         </w:rPr>
         <w:t>Jumbotron</w:t>
       </w:r>
-      <w:proofErr w:type="spellEnd"/>
     </w:p>
     <w:p>
       <w:pPr>
@@ -4236,7 +3864,6 @@
           <w:lang w:val="es-CR"/>
         </w:rPr>
       </w:pPr>
-      <w:proofErr w:type="spellStart"/>
       <w:r>
         <w:rPr>
           <w:strike/>
@@ -4246,7 +3873,6 @@
         </w:rPr>
         <w:t>Carousel</w:t>
       </w:r>
-      <w:proofErr w:type="spellEnd"/>
     </w:p>
     <w:p>
       <w:pPr>
@@ -4264,7 +3890,6 @@
           <w:lang w:val="es-CR"/>
         </w:rPr>
       </w:pPr>
-      <w:proofErr w:type="spellStart"/>
       <w:r>
         <w:rPr>
           <w:strike/>
@@ -4274,7 +3899,6 @@
         </w:rPr>
         <w:t>Buttons</w:t>
       </w:r>
-      <w:proofErr w:type="spellEnd"/>
     </w:p>
     <w:p>
       <w:pPr>
@@ -4291,7 +3915,6 @@
           <w:lang w:val="es-CR"/>
         </w:rPr>
       </w:pPr>
-      <w:proofErr w:type="spellStart"/>
       <w:r>
         <w:rPr>
           <w:strike/>
@@ -4301,7 +3924,6 @@
         </w:rPr>
         <w:t>Forms</w:t>
       </w:r>
-      <w:proofErr w:type="spellEnd"/>
     </w:p>
     <w:p>
       <w:pPr>
@@ -5417,7 +5039,7 @@
           <w:noProof/>
         </w:rPr>
         <w:drawing>
-          <wp:inline distT="0" distB="0" distL="0" distR="0" wp14:anchorId="1CDDC7E5" wp14:editId="0BEDEA59">
+          <wp:inline distT="0" distB="0" distL="0" distR="0" wp14:anchorId="1CDDC7E5" wp14:editId="7E189F28">
             <wp:extent cx="2994025" cy="1976755"/>
             <wp:effectExtent l="0" t="0" r="0" b="0"/>
             <wp:docPr id="1" name="Picture 3" descr="Resultado de imagen de saprissa gimnasio"/>
@@ -18649,29 +18271,6 @@
               <w:t>Código de la máquina, es opcional, ya que pueden existir ejercicios que no se realicen en una máquina.</w:t>
             </w:r>
           </w:p>
-          <w:p>
-            <w:pPr>
-              <w:spacing w:after="0" w:line="276" w:lineRule="auto"/>
-              <w:jc w:val="both"/>
-              <w:rPr>
-                <w:rFonts w:eastAsia="Times New Roman" w:cs="Arial"/>
-                <w:strike/>
-                <w:color w:val="000000"/>
-                <w:szCs w:val="24"/>
-                <w:lang w:val="es-CR" w:eastAsia="es-CR"/>
-              </w:rPr>
-            </w:pPr>
-            <w:r>
-              <w:rPr>
-                <w:rFonts w:eastAsia="Times New Roman" w:cs="Arial"/>
-                <w:strike/>
-                <w:color w:val="000000"/>
-                <w:szCs w:val="24"/>
-                <w:lang w:val="es-CR" w:eastAsia="es-CR"/>
-              </w:rPr>
-              <w:t>No se coloca ya que el ejercicio tiene asignado maquinas en caso de que utilice</w:t>
-            </w:r>
-          </w:p>
         </w:tc>
       </w:tr>
       <w:tr>
@@ -19061,7 +18660,6 @@
                 <w:szCs w:val="24"/>
                 <w:lang w:val="es-CR" w:eastAsia="es-CR"/>
               </w:rPr>
-              <w:lastRenderedPageBreak/>
               <w:t>Usuario Inserción</w:t>
             </w:r>
           </w:p>
@@ -19212,7 +18810,18 @@
                 <w:szCs w:val="24"/>
                 <w:lang w:val="es-CR" w:eastAsia="es-CR"/>
               </w:rPr>
-              <w:t>Debe almacenarse la fecha en la que se está modificando el registro</w:t>
+              <w:t xml:space="preserve">Debe almacenarse la fecha en la que se está modificando el </w:t>
+            </w:r>
+            <w:r>
+              <w:rPr>
+                <w:rFonts w:eastAsia="Times New Roman" w:cs="Arial"/>
+                <w:strike/>
+                <w:color w:val="000000"/>
+                <w:szCs w:val="24"/>
+                <w:lang w:val="es-CR" w:eastAsia="es-CR"/>
+              </w:rPr>
+              <w:lastRenderedPageBreak/>
+              <w:t>registro</w:t>
             </w:r>
           </w:p>
         </w:tc>
@@ -19246,6 +18855,7 @@
                 <w:szCs w:val="24"/>
                 <w:lang w:val="es-CR" w:eastAsia="es-CR"/>
               </w:rPr>
+              <w:lastRenderedPageBreak/>
               <w:t>Usuario Modificación</w:t>
             </w:r>
           </w:p>
@@ -20588,7 +20198,6 @@
                 <w:szCs w:val="24"/>
                 <w:lang w:val="es-CR" w:eastAsia="es-CR"/>
               </w:rPr>
-              <w:lastRenderedPageBreak/>
               <w:t>Identificador Usuario</w:t>
             </w:r>
           </w:p>
@@ -20811,6 +20420,7 @@
                 <w:szCs w:val="24"/>
                 <w:lang w:val="es-CR" w:eastAsia="es-CR"/>
               </w:rPr>
+              <w:lastRenderedPageBreak/>
               <w:t>Contraseña</w:t>
             </w:r>
           </w:p>
@@ -21760,47 +21370,7 @@
           <w:szCs w:val="24"/>
           <w:lang w:val="es-CR"/>
         </w:rPr>
-        <w:t>La página principal del sistema debe hacer referencia a la historia del gimnasio, así como novedades haciendo uso de la clase “</w:t>
-      </w:r>
-      <w:proofErr w:type="spellStart"/>
-      <w:r>
-        <w:rPr>
-          <w:rFonts w:cs="Arial"/>
-          <w:strike/>
-          <w:szCs w:val="24"/>
-          <w:lang w:val="es-CR"/>
-        </w:rPr>
-        <w:t>Carousel</w:t>
-      </w:r>
-      <w:proofErr w:type="spellEnd"/>
-      <w:r>
-        <w:rPr>
-          <w:rFonts w:cs="Arial"/>
-          <w:strike/>
-          <w:szCs w:val="24"/>
-          <w:lang w:val="es-CR"/>
-        </w:rPr>
-        <w:t xml:space="preserve">” de </w:t>
-      </w:r>
-      <w:proofErr w:type="spellStart"/>
-      <w:r>
-        <w:rPr>
-          <w:rFonts w:cs="Arial"/>
-          <w:strike/>
-          <w:szCs w:val="24"/>
-          <w:lang w:val="es-CR"/>
-        </w:rPr>
-        <w:t>bootstrap</w:t>
-      </w:r>
-      <w:proofErr w:type="spellEnd"/>
-      <w:r>
-        <w:rPr>
-          <w:rFonts w:cs="Arial"/>
-          <w:strike/>
-          <w:szCs w:val="24"/>
-          <w:lang w:val="es-CR"/>
-        </w:rPr>
-        <w:t>.</w:t>
+        <w:t>La página principal del sistema debe hacer referencia a la historia del gimnasio, así como novedades haciendo uso de la clase “Carousel” de bootstrap.</w:t>
       </w:r>
     </w:p>
     <w:p>
@@ -21905,7 +21475,6 @@
           <w:highlight w:val="yellow"/>
           <w:lang w:val="es-CR"/>
         </w:rPr>
-        <w:lastRenderedPageBreak/>
         <w:t>Reporte de Jugadores</w:t>
       </w:r>
     </w:p>
@@ -21981,107 +21550,8 @@
           <w:highlight w:val="yellow"/>
           <w:lang w:val="es-CR"/>
         </w:rPr>
-        <w:t xml:space="preserve">Los reportes deben ser generados haciendo uso de </w:t>
-      </w:r>
-      <w:proofErr w:type="spellStart"/>
-      <w:r>
-        <w:rPr>
-          <w:rFonts w:cs="Arial"/>
-          <w:szCs w:val="24"/>
-          <w:highlight w:val="yellow"/>
-          <w:lang w:val="es-CR"/>
-        </w:rPr>
-        <w:t>Report</w:t>
-      </w:r>
-      <w:proofErr w:type="spellEnd"/>
-      <w:r>
-        <w:rPr>
-          <w:rFonts w:cs="Arial"/>
-          <w:szCs w:val="24"/>
-          <w:highlight w:val="yellow"/>
-          <w:lang w:val="es-CR"/>
-        </w:rPr>
-        <w:t xml:space="preserve"> </w:t>
-      </w:r>
-      <w:proofErr w:type="spellStart"/>
-      <w:r>
-        <w:rPr>
-          <w:rFonts w:cs="Arial"/>
-          <w:szCs w:val="24"/>
-          <w:highlight w:val="yellow"/>
-          <w:lang w:val="es-CR"/>
-        </w:rPr>
-        <w:t>Viewer</w:t>
-      </w:r>
-      <w:proofErr w:type="spellEnd"/>
-      <w:r>
-        <w:rPr>
-          <w:rFonts w:cs="Arial"/>
-          <w:szCs w:val="24"/>
-          <w:highlight w:val="yellow"/>
-          <w:lang w:val="es-CR"/>
-        </w:rPr>
-        <w:t xml:space="preserve">, KENDO HTML5 </w:t>
-      </w:r>
-      <w:proofErr w:type="spellStart"/>
-      <w:r>
-        <w:rPr>
-          <w:rFonts w:cs="Arial"/>
-          <w:szCs w:val="24"/>
-          <w:highlight w:val="yellow"/>
-          <w:lang w:val="es-CR"/>
-        </w:rPr>
-        <w:t>Report</w:t>
-      </w:r>
-      <w:proofErr w:type="spellEnd"/>
-      <w:r>
-        <w:rPr>
-          <w:rFonts w:cs="Arial"/>
-          <w:szCs w:val="24"/>
-          <w:highlight w:val="yellow"/>
-          <w:lang w:val="es-CR"/>
-        </w:rPr>
-        <w:t xml:space="preserve"> </w:t>
-      </w:r>
-      <w:proofErr w:type="spellStart"/>
-      <w:r>
-        <w:rPr>
-          <w:rFonts w:cs="Arial"/>
-          <w:szCs w:val="24"/>
-          <w:highlight w:val="yellow"/>
-          <w:lang w:val="es-CR"/>
-        </w:rPr>
-        <w:t>Viewer</w:t>
-      </w:r>
-      <w:proofErr w:type="spellEnd"/>
-      <w:r>
-        <w:rPr>
-          <w:rFonts w:cs="Arial"/>
-          <w:szCs w:val="24"/>
-          <w:highlight w:val="yellow"/>
-          <w:lang w:val="es-CR"/>
-        </w:rPr>
-        <w:t xml:space="preserve"> o Kendo </w:t>
-      </w:r>
-      <w:proofErr w:type="spellStart"/>
-      <w:r>
-        <w:rPr>
-          <w:rFonts w:cs="Arial"/>
-          <w:szCs w:val="24"/>
-          <w:highlight w:val="yellow"/>
-          <w:lang w:val="es-CR"/>
-        </w:rPr>
-        <w:t>Grid</w:t>
-      </w:r>
-      <w:proofErr w:type="spellEnd"/>
-      <w:r>
-        <w:rPr>
-          <w:rFonts w:cs="Arial"/>
-          <w:szCs w:val="24"/>
-          <w:highlight w:val="yellow"/>
-          <w:lang w:val="es-CR"/>
-        </w:rPr>
-        <w:t>, los mismos deben contener:</w:t>
+        <w:lastRenderedPageBreak/>
+        <w:t>Los reportes deben ser generados haciendo uso de Report Viewer, KENDO HTML5 Report Viewer o Kendo Grid, los mismos deben contener:</w:t>
       </w:r>
     </w:p>
     <w:p>

</xml_diff>